<commit_message>
Completed Assignment 2; Week 2
</commit_message>
<xml_diff>
--- a/HW-Part1.docx
+++ b/HW-Part1.docx
@@ -51,7 +51,7 @@
         <w:pStyle w:val="FirstParagraph"/>
       </w:pPr>
       <w:r>
-        <w:t xml:space="preserve">This document contains all homework assignments for Group 2 from week 1-7.</w:t>
+        <w:t xml:space="preserve">This document contains all homework assignments for Group 2 from week 1-7. Participants of this group include Vinicio Haro, Juliann McEachern, Jeremy O’Brien, Bethany Poulin, and Sang (Andy) Yoon.</w:t>
       </w:r>
     </w:p>
     <w:p>
@@ -209,7 +209,7 @@
         <w:rPr>
           <w:rStyle w:val="NormalTok"/>
         </w:rPr>
-        <w:t xml:space="preserve">(forecast)</w:t>
+        <w:t xml:space="preserve">(randomForest)</w:t>
       </w:r>
       <w:r>
         <w:br w:type="textWrapping"/>
@@ -224,7 +224,7 @@
         <w:rPr>
           <w:rStyle w:val="NormalTok"/>
         </w:rPr>
-        <w:t xml:space="preserve">(randomForest)</w:t>
+        <w:t xml:space="preserve">(seasonal)</w:t>
       </w:r>
       <w:r>
         <w:br w:type="textWrapping"/>
@@ -3126,12 +3126,2137 @@
     </w:p>
     <w:p>
       <w:pPr>
+        <w:pStyle w:val="FirstParagraph"/>
+      </w:pPr>
+      <w:r>
+        <w:t xml:space="preserve">The</w:t>
+      </w:r>
+      <w:r>
+        <w:t xml:space="preserve"> </w:t>
+      </w:r>
+      <w:r>
+        <w:rPr>
+          <w:rStyle w:val="VerbatimChar"/>
+        </w:rPr>
+        <w:t xml:space="preserve">plastics</w:t>
+      </w:r>
+      <w:r>
+        <w:t xml:space="preserve"> </w:t>
+      </w:r>
+      <w:r>
+        <w:t xml:space="preserve">time plot below shows monthly, seasonal fluctionations in each one-year period. The overall trend-cycle gruadually increases across the full 5-year period.</w:t>
+      </w:r>
+    </w:p>
+    <w:p>
+      <w:pPr>
         <w:pStyle w:val="SourceCode"/>
       </w:pPr>
       <w:r>
         <w:rPr>
+          <w:rStyle w:val="KeywordTok"/>
+        </w:rPr>
+        <w:t xml:space="preserve">autoplot</w:t>
+      </w:r>
+      <w:r>
+        <w:rPr>
+          <w:rStyle w:val="NormalTok"/>
+        </w:rPr>
+        <w:t xml:space="preserve">(plastics) </w:t>
+      </w:r>
+      <w:r>
+        <w:rPr>
+          <w:rStyle w:val="OperatorTok"/>
+        </w:rPr>
+        <w:t xml:space="preserve">+</w:t>
+      </w:r>
+      <w:r>
+        <w:rPr>
+          <w:rStyle w:val="StringTok"/>
+        </w:rPr>
+        <w:t xml:space="preserve"> </w:t>
+      </w:r>
+      <w:r>
+        <w:br w:type="textWrapping"/>
+      </w:r>
+      <w:r>
+        <w:rPr>
+          <w:rStyle w:val="StringTok"/>
+        </w:rPr>
+        <w:t xml:space="preserve">  </w:t>
+      </w:r>
+      <w:r>
+        <w:rPr>
+          <w:rStyle w:val="KeywordTok"/>
+        </w:rPr>
+        <w:t xml:space="preserve">labs</w:t>
+      </w:r>
+      <w:r>
+        <w:rPr>
+          <w:rStyle w:val="NormalTok"/>
+        </w:rPr>
+        <w:t xml:space="preserve">(</w:t>
+      </w:r>
+      <w:r>
+        <w:rPr>
+          <w:rStyle w:val="DataTypeTok"/>
+        </w:rPr>
+        <w:t xml:space="preserve">title =</w:t>
+      </w:r>
+      <w:r>
+        <w:rPr>
+          <w:rStyle w:val="NormalTok"/>
+        </w:rPr>
+        <w:t xml:space="preserve"> </w:t>
+      </w:r>
+      <w:r>
+        <w:rPr>
+          <w:rStyle w:val="StringTok"/>
+        </w:rPr>
+        <w:t xml:space="preserve">"Product A: Monthly Sales for a Plastics Manufacturer"</w:t>
+      </w:r>
+      <w:r>
+        <w:rPr>
+          <w:rStyle w:val="NormalTok"/>
+        </w:rPr>
+        <w:t xml:space="preserve">, </w:t>
+      </w:r>
+      <w:r>
+        <w:br w:type="textWrapping"/>
+      </w:r>
+      <w:r>
+        <w:rPr>
+          <w:rStyle w:val="NormalTok"/>
+        </w:rPr>
+        <w:t xml:space="preserve">       </w:t>
+      </w:r>
+      <w:r>
+        <w:rPr>
+          <w:rStyle w:val="DataTypeTok"/>
+        </w:rPr>
+        <w:t xml:space="preserve">subtitle =</w:t>
+      </w:r>
+      <w:r>
+        <w:rPr>
+          <w:rStyle w:val="NormalTok"/>
+        </w:rPr>
+        <w:t xml:space="preserve"> </w:t>
+      </w:r>
+      <w:r>
+        <w:rPr>
+          <w:rStyle w:val="StringTok"/>
+        </w:rPr>
+        <w:t xml:space="preserve">"Time Plot over a 5-Year Period"</w:t>
+      </w:r>
+      <w:r>
+        <w:rPr>
+          <w:rStyle w:val="NormalTok"/>
+        </w:rPr>
+        <w:t xml:space="preserve">, </w:t>
+      </w:r>
+      <w:r>
+        <w:br w:type="textWrapping"/>
+      </w:r>
+      <w:r>
+        <w:rPr>
+          <w:rStyle w:val="NormalTok"/>
+        </w:rPr>
+        <w:t xml:space="preserve">       </w:t>
+      </w:r>
+      <w:r>
+        <w:rPr>
+          <w:rStyle w:val="DataTypeTok"/>
+        </w:rPr>
+        <w:t xml:space="preserve">x =</w:t>
+      </w:r>
+      <w:r>
+        <w:rPr>
+          <w:rStyle w:val="NormalTok"/>
+        </w:rPr>
+        <w:t xml:space="preserve"> </w:t>
+      </w:r>
+      <w:r>
+        <w:rPr>
+          <w:rStyle w:val="StringTok"/>
+        </w:rPr>
+        <w:t xml:space="preserve">"Year"</w:t>
+      </w:r>
+      <w:r>
+        <w:rPr>
+          <w:rStyle w:val="NormalTok"/>
+        </w:rPr>
+        <w:t xml:space="preserve">, </w:t>
+      </w:r>
+      <w:r>
+        <w:br w:type="textWrapping"/>
+      </w:r>
+      <w:r>
+        <w:rPr>
+          <w:rStyle w:val="NormalTok"/>
+        </w:rPr>
+        <w:t xml:space="preserve">       </w:t>
+      </w:r>
+      <w:r>
+        <w:rPr>
+          <w:rStyle w:val="DataTypeTok"/>
+        </w:rPr>
+        <w:t xml:space="preserve">y =</w:t>
+      </w:r>
+      <w:r>
+        <w:rPr>
+          <w:rStyle w:val="NormalTok"/>
+        </w:rPr>
+        <w:t xml:space="preserve"> </w:t>
+      </w:r>
+      <w:r>
+        <w:rPr>
+          <w:rStyle w:val="StringTok"/>
+        </w:rPr>
+        <w:t xml:space="preserve">"Monthly Sales"</w:t>
+      </w:r>
+      <w:r>
+        <w:rPr>
+          <w:rStyle w:val="NormalTok"/>
+        </w:rPr>
+        <w:t xml:space="preserve">)</w:t>
+      </w:r>
+    </w:p>
+    <w:p>
+      <w:pPr>
+        <w:pStyle w:val="FirstParagraph"/>
+      </w:pPr>
+      <w:r>
+        <w:drawing>
+          <wp:inline>
+            <wp:extent cx="4620126" cy="2772075"/>
+            <wp:effectExtent b="0" l="0" r="0" t="0"/>
+            <wp:docPr descr="" title="" id="1" name="Picture"/>
+            <a:graphic>
+              <a:graphicData uri="http://schemas.openxmlformats.org/drawingml/2006/picture">
+                <pic:pic>
+                  <pic:nvPicPr>
+                    <pic:cNvPr descr="HW-Part1_files/figure-docx/ha-6.2a-1.png" id="0" name="Picture"/>
+                    <pic:cNvPicPr>
+                      <a:picLocks noChangeArrowheads="1" noChangeAspect="1"/>
+                    </pic:cNvPicPr>
+                  </pic:nvPicPr>
+                  <pic:blipFill>
+                    <a:blip r:embed="rId41"/>
+                    <a:stretch>
+                      <a:fillRect/>
+                    </a:stretch>
+                  </pic:blipFill>
+                  <pic:spPr bwMode="auto">
+                    <a:xfrm>
+                      <a:off x="0" y="0"/>
+                      <a:ext cx="4620126" cy="2772075"/>
+                    </a:xfrm>
+                    <a:prstGeom prst="rect">
+                      <a:avLst/>
+                    </a:prstGeom>
+                    <a:noFill/>
+                    <a:ln w="9525">
+                      <a:noFill/>
+                      <a:headEnd/>
+                      <a:tailEnd/>
+                    </a:ln>
+                  </pic:spPr>
+                </pic:pic>
+              </a:graphicData>
+            </a:graphic>
+          </wp:inline>
+        </w:drawing>
+      </w:r>
+    </w:p>
+    <w:p>
+      <w:pPr>
+        <w:pStyle w:val="Heading3"/>
+      </w:pPr>
+      <w:bookmarkStart w:id="42" w:name="b.-use-a-classical-multiplicative-decomposition-to-calculate-the-trend-cycle-and-seasonal-indices."/>
+      <w:r>
+        <w:t xml:space="preserve">(b). Use a classical multiplicative decomposition to calculate the trend-cycle and seasonal indices.</w:t>
+      </w:r>
+      <w:bookmarkEnd w:id="42"/>
+    </w:p>
+    <w:p>
+      <w:pPr>
+        <w:pStyle w:val="FirstParagraph"/>
+      </w:pPr>
+      <w:r>
+        <w:t xml:space="preserve">Using the</w:t>
+      </w:r>
+      <w:r>
+        <w:t xml:space="preserve"> </w:t>
+      </w:r>
+      <w:r>
+        <w:rPr>
+          <w:rStyle w:val="VerbatimChar"/>
+        </w:rPr>
+        <w:t xml:space="preserve">decompose</w:t>
+      </w:r>
+      <w:r>
+        <w:t xml:space="preserve"> </w:t>
+      </w:r>
+      <w:r>
+        <w:t xml:space="preserve">function from the</w:t>
+      </w:r>
+      <w:r>
+        <w:t xml:space="preserve"> </w:t>
+      </w:r>
+      <w:r>
+        <w:rPr>
+          <w:rStyle w:val="VerbatimChar"/>
+        </w:rPr>
+        <w:t xml:space="preserve">stats</w:t>
+      </w:r>
+      <w:r>
+        <w:t xml:space="preserve"> </w:t>
+      </w:r>
+      <w:r>
+        <w:t xml:space="preserve">package, we can view the trend-cycle and seasonal indices for our</w:t>
+      </w:r>
+      <w:r>
+        <w:t xml:space="preserve"> </w:t>
+      </w:r>
+      <w:r>
+        <w:rPr>
+          <w:rStyle w:val="VerbatimChar"/>
+        </w:rPr>
+        <w:t xml:space="preserve">plastics</w:t>
+      </w:r>
+      <w:r>
+        <w:t xml:space="preserve"> </w:t>
+      </w:r>
+      <w:r>
+        <w:t xml:space="preserve">data. The graphs below show the sales rise and fall within each season. The trend-cycle increases throughout our observed 5-year period.</w:t>
+      </w:r>
+    </w:p>
+    <w:p>
+      <w:pPr>
+        <w:pStyle w:val="SourceCode"/>
+      </w:pPr>
+      <w:r>
+        <w:rPr>
+          <w:rStyle w:val="NormalTok"/>
+        </w:rPr>
+        <w:t xml:space="preserve">plastics </w:t>
+      </w:r>
+      <w:r>
+        <w:rPr>
+          <w:rStyle w:val="OperatorTok"/>
+        </w:rPr>
+        <w:t xml:space="preserve">%&gt;%</w:t>
+      </w:r>
+      <w:r>
+        <w:rPr>
+          <w:rStyle w:val="StringTok"/>
+        </w:rPr>
+        <w:t xml:space="preserve"> </w:t>
+      </w:r>
+      <w:r>
+        <w:br w:type="textWrapping"/>
+      </w:r>
+      <w:r>
+        <w:rPr>
+          <w:rStyle w:val="StringTok"/>
+        </w:rPr>
+        <w:t xml:space="preserve">  </w:t>
+      </w:r>
+      <w:r>
+        <w:rPr>
+          <w:rStyle w:val="KeywordTok"/>
+        </w:rPr>
+        <w:t xml:space="preserve">decompose</w:t>
+      </w:r>
+      <w:r>
+        <w:rPr>
+          <w:rStyle w:val="NormalTok"/>
+        </w:rPr>
+        <w:t xml:space="preserve">(</w:t>
+      </w:r>
+      <w:r>
+        <w:rPr>
+          <w:rStyle w:val="DataTypeTok"/>
+        </w:rPr>
+        <w:t xml:space="preserve">type=</w:t>
+      </w:r>
+      <w:r>
+        <w:rPr>
+          <w:rStyle w:val="StringTok"/>
+        </w:rPr>
+        <w:t xml:space="preserve">"multiplicative"</w:t>
+      </w:r>
+      <w:r>
+        <w:rPr>
+          <w:rStyle w:val="NormalTok"/>
+        </w:rPr>
+        <w:t xml:space="preserve">) </w:t>
+      </w:r>
+      <w:r>
+        <w:rPr>
+          <w:rStyle w:val="OperatorTok"/>
+        </w:rPr>
+        <w:t xml:space="preserve">%&gt;%</w:t>
+      </w:r>
+      <w:r>
+        <w:rPr>
+          <w:rStyle w:val="StringTok"/>
+        </w:rPr>
+        <w:t xml:space="preserve"> </w:t>
+      </w:r>
+      <w:r>
+        <w:br w:type="textWrapping"/>
+      </w:r>
+      <w:r>
+        <w:rPr>
+          <w:rStyle w:val="StringTok"/>
+        </w:rPr>
+        <w:t xml:space="preserve">  </w:t>
+      </w:r>
+      <w:r>
+        <w:rPr>
+          <w:rStyle w:val="KeywordTok"/>
+        </w:rPr>
+        <w:t xml:space="preserve">autoplot</w:t>
+      </w:r>
+      <w:r>
+        <w:rPr>
+          <w:rStyle w:val="NormalTok"/>
+        </w:rPr>
+        <w:t xml:space="preserve">() </w:t>
+      </w:r>
+      <w:r>
+        <w:rPr>
+          <w:rStyle w:val="OperatorTok"/>
+        </w:rPr>
+        <w:t xml:space="preserve">+</w:t>
+      </w:r>
+      <w:r>
+        <w:rPr>
+          <w:rStyle w:val="StringTok"/>
+        </w:rPr>
+        <w:t xml:space="preserve"> </w:t>
+      </w:r>
+      <w:r>
+        <w:br w:type="textWrapping"/>
+      </w:r>
+      <w:r>
+        <w:rPr>
+          <w:rStyle w:val="StringTok"/>
+        </w:rPr>
+        <w:t xml:space="preserve">  </w:t>
+      </w:r>
+      <w:r>
+        <w:rPr>
+          <w:rStyle w:val="KeywordTok"/>
+        </w:rPr>
+        <w:t xml:space="preserve">labs</w:t>
+      </w:r>
+      <w:r>
+        <w:rPr>
+          <w:rStyle w:val="NormalTok"/>
+        </w:rPr>
+        <w:t xml:space="preserve">(</w:t>
+      </w:r>
+      <w:r>
+        <w:rPr>
+          <w:rStyle w:val="DataTypeTok"/>
+        </w:rPr>
+        <w:t xml:space="preserve">title =</w:t>
+      </w:r>
+      <w:r>
+        <w:rPr>
+          <w:rStyle w:val="NormalTok"/>
+        </w:rPr>
+        <w:t xml:space="preserve"> </w:t>
+      </w:r>
+      <w:r>
+        <w:rPr>
+          <w:rStyle w:val="StringTok"/>
+        </w:rPr>
+        <w:t xml:space="preserve">"Product A: Monthly Sales for a Plastics Manufacturer"</w:t>
+      </w:r>
+      <w:r>
+        <w:rPr>
+          <w:rStyle w:val="NormalTok"/>
+        </w:rPr>
+        <w:t xml:space="preserve">, </w:t>
+      </w:r>
+      <w:r>
+        <w:br w:type="textWrapping"/>
+      </w:r>
+      <w:r>
+        <w:rPr>
+          <w:rStyle w:val="NormalTok"/>
+        </w:rPr>
+        <w:t xml:space="preserve">       </w:t>
+      </w:r>
+      <w:r>
+        <w:rPr>
+          <w:rStyle w:val="DataTypeTok"/>
+        </w:rPr>
+        <w:t xml:space="preserve">subtitle =</w:t>
+      </w:r>
+      <w:r>
+        <w:rPr>
+          <w:rStyle w:val="NormalTok"/>
+        </w:rPr>
+        <w:t xml:space="preserve"> </w:t>
+      </w:r>
+      <w:r>
+        <w:rPr>
+          <w:rStyle w:val="StringTok"/>
+        </w:rPr>
+        <w:t xml:space="preserve">"Classical Multiplicative Decomposition Graphs over a 5-Year Period"</w:t>
+      </w:r>
+      <w:r>
+        <w:rPr>
+          <w:rStyle w:val="NormalTok"/>
+        </w:rPr>
+        <w:t xml:space="preserve">, </w:t>
+      </w:r>
+      <w:r>
+        <w:br w:type="textWrapping"/>
+      </w:r>
+      <w:r>
+        <w:rPr>
+          <w:rStyle w:val="NormalTok"/>
+        </w:rPr>
+        <w:t xml:space="preserve">       </w:t>
+      </w:r>
+      <w:r>
+        <w:rPr>
+          <w:rStyle w:val="DataTypeTok"/>
+        </w:rPr>
+        <w:t xml:space="preserve">x =</w:t>
+      </w:r>
+      <w:r>
+        <w:rPr>
+          <w:rStyle w:val="NormalTok"/>
+        </w:rPr>
+        <w:t xml:space="preserve"> </w:t>
+      </w:r>
+      <w:r>
+        <w:rPr>
+          <w:rStyle w:val="StringTok"/>
+        </w:rPr>
+        <w:t xml:space="preserve">"Year"</w:t>
+      </w:r>
+      <w:r>
+        <w:rPr>
+          <w:rStyle w:val="NormalTok"/>
+        </w:rPr>
+        <w:t xml:space="preserve">)</w:t>
+      </w:r>
+    </w:p>
+    <w:p>
+      <w:pPr>
+        <w:pStyle w:val="FirstParagraph"/>
+      </w:pPr>
+      <w:r>
+        <w:drawing>
+          <wp:inline>
+            <wp:extent cx="4620126" cy="3696101"/>
+            <wp:effectExtent b="0" l="0" r="0" t="0"/>
+            <wp:docPr descr="" title="" id="1" name="Picture"/>
+            <a:graphic>
+              <a:graphicData uri="http://schemas.openxmlformats.org/drawingml/2006/picture">
+                <pic:pic>
+                  <pic:nvPicPr>
+                    <pic:cNvPr descr="HW-Part1_files/figure-docx/ha-6.2b-1.png" id="0" name="Picture"/>
+                    <pic:cNvPicPr>
+                      <a:picLocks noChangeArrowheads="1" noChangeAspect="1"/>
+                    </pic:cNvPicPr>
+                  </pic:nvPicPr>
+                  <pic:blipFill>
+                    <a:blip r:embed="rId43"/>
+                    <a:stretch>
+                      <a:fillRect/>
+                    </a:stretch>
+                  </pic:blipFill>
+                  <pic:spPr bwMode="auto">
+                    <a:xfrm>
+                      <a:off x="0" y="0"/>
+                      <a:ext cx="4620126" cy="3696101"/>
+                    </a:xfrm>
+                    <a:prstGeom prst="rect">
+                      <a:avLst/>
+                    </a:prstGeom>
+                    <a:noFill/>
+                    <a:ln w="9525">
+                      <a:noFill/>
+                      <a:headEnd/>
+                      <a:tailEnd/>
+                    </a:ln>
+                  </pic:spPr>
+                </pic:pic>
+              </a:graphicData>
+            </a:graphic>
+          </wp:inline>
+        </w:drawing>
+      </w:r>
+    </w:p>
+    <w:p>
+      <w:pPr>
+        <w:pStyle w:val="Heading3"/>
+      </w:pPr>
+      <w:bookmarkStart w:id="44" w:name="c.-do-the-results-support-the-graphical-interpretation-from-part-a"/>
+      <w:r>
+        <w:t xml:space="preserve">(c). Do the results support the graphical interpretation from part a?</w:t>
+      </w:r>
+      <w:bookmarkEnd w:id="44"/>
+    </w:p>
+    <w:p>
+      <w:pPr>
+        <w:pStyle w:val="FirstParagraph"/>
+      </w:pPr>
+      <w:r>
+        <w:t xml:space="preserve">The results from part b align with our initial interpretation of the time plot from part a. The trend-cycle appears to decrease at the end of year 5. This may be due to the fact that the trend-cycle data is unavailable for the few and last few observations of a series. This is a recognized limitation of classical decomposition.</w:t>
+      </w:r>
+    </w:p>
+    <w:p>
+      <w:pPr>
+        <w:pStyle w:val="Heading3"/>
+      </w:pPr>
+      <w:bookmarkStart w:id="45" w:name="d.-compute-and-plot-the-seasonally-adjusted-data."/>
+      <w:r>
+        <w:t xml:space="preserve">(d). Compute and plot the seasonally adjusted data.</w:t>
+      </w:r>
+      <w:bookmarkEnd w:id="45"/>
+    </w:p>
+    <w:p>
+      <w:pPr>
+        <w:pStyle w:val="FirstParagraph"/>
+      </w:pPr>
+      <w:r>
+        <w:t xml:space="preserve">The graph below overlays our original</w:t>
+      </w:r>
+      <w:r>
+        <w:t xml:space="preserve"> </w:t>
+      </w:r>
+      <w:r>
+        <w:rPr>
+          <w:rStyle w:val="VerbatimChar"/>
+        </w:rPr>
+        <w:t xml:space="preserve">plastics</w:t>
+      </w:r>
+      <w:r>
+        <w:t xml:space="preserve"> </w:t>
+      </w:r>
+      <w:r>
+        <w:t xml:space="preserve">time plot for product A with a plot containing seasonally adjusted data. The adjustments smooth out the observed seasonal fluctuations and the data follows the same overall trend-cycle we observed in part a and b.</w:t>
+      </w:r>
+    </w:p>
+    <w:p>
+      <w:pPr>
+        <w:pStyle w:val="SourceCode"/>
+      </w:pPr>
+      <w:r>
+        <w:rPr>
           <w:rStyle w:val="CommentTok"/>
         </w:rPr>
+        <w:t xml:space="preserve"># decompose data using classical multiplicative decomposition</w:t>
+      </w:r>
+      <w:r>
+        <w:br w:type="textWrapping"/>
+      </w:r>
+      <w:r>
+        <w:rPr>
+          <w:rStyle w:val="NormalTok"/>
+        </w:rPr>
+        <w:t xml:space="preserve">plastics_cmd &lt;-</w:t>
+      </w:r>
+      <w:r>
+        <w:rPr>
+          <w:rStyle w:val="StringTok"/>
+        </w:rPr>
+        <w:t xml:space="preserve"> </w:t>
+      </w:r>
+      <w:r>
+        <w:rPr>
+          <w:rStyle w:val="KeywordTok"/>
+        </w:rPr>
+        <w:t xml:space="preserve">decompose</w:t>
+      </w:r>
+      <w:r>
+        <w:rPr>
+          <w:rStyle w:val="NormalTok"/>
+        </w:rPr>
+        <w:t xml:space="preserve">(plastics, </w:t>
+      </w:r>
+      <w:r>
+        <w:rPr>
+          <w:rStyle w:val="DataTypeTok"/>
+        </w:rPr>
+        <w:t xml:space="preserve">type =</w:t>
+      </w:r>
+      <w:r>
+        <w:rPr>
+          <w:rStyle w:val="NormalTok"/>
+        </w:rPr>
+        <w:t xml:space="preserve"> </w:t>
+      </w:r>
+      <w:r>
+        <w:rPr>
+          <w:rStyle w:val="StringTok"/>
+        </w:rPr>
+        <w:t xml:space="preserve">"multiplicative"</w:t>
+      </w:r>
+      <w:r>
+        <w:rPr>
+          <w:rStyle w:val="NormalTok"/>
+        </w:rPr>
+        <w:t xml:space="preserve">)</w:t>
+      </w:r>
+      <w:r>
+        <w:br w:type="textWrapping"/>
+      </w:r>
+      <w:r>
+        <w:br w:type="textWrapping"/>
+      </w:r>
+      <w:r>
+        <w:rPr>
+          <w:rStyle w:val="CommentTok"/>
+        </w:rPr>
+        <w:t xml:space="preserve"># calculate and stare seasonal adjustments of data</w:t>
+      </w:r>
+      <w:r>
+        <w:br w:type="textWrapping"/>
+      </w:r>
+      <w:r>
+        <w:rPr>
+          <w:rStyle w:val="NormalTok"/>
+        </w:rPr>
+        <w:t xml:space="preserve">plastics_seas &lt;-</w:t>
+      </w:r>
+      <w:r>
+        <w:rPr>
+          <w:rStyle w:val="StringTok"/>
+        </w:rPr>
+        <w:t xml:space="preserve"> </w:t>
+      </w:r>
+      <w:r>
+        <w:rPr>
+          <w:rStyle w:val="KeywordTok"/>
+        </w:rPr>
+        <w:t xml:space="preserve">seasadj</w:t>
+      </w:r>
+      <w:r>
+        <w:rPr>
+          <w:rStyle w:val="NormalTok"/>
+        </w:rPr>
+        <w:t xml:space="preserve">(plastics_cmd)</w:t>
+      </w:r>
+      <w:r>
+        <w:br w:type="textWrapping"/>
+      </w:r>
+      <w:r>
+        <w:br w:type="textWrapping"/>
+      </w:r>
+      <w:r>
+        <w:rPr>
+          <w:rStyle w:val="CommentTok"/>
+        </w:rPr>
+        <w:t xml:space="preserve"># plot seasonally adjusted data; compare to original time series</w:t>
+      </w:r>
+      <w:r>
+        <w:br w:type="textWrapping"/>
+      </w:r>
+      <w:r>
+        <w:rPr>
+          <w:rStyle w:val="KeywordTok"/>
+        </w:rPr>
+        <w:t xml:space="preserve">autoplot</w:t>
+      </w:r>
+      <w:r>
+        <w:rPr>
+          <w:rStyle w:val="NormalTok"/>
+        </w:rPr>
+        <w:t xml:space="preserve">(plastics, </w:t>
+      </w:r>
+      <w:r>
+        <w:rPr>
+          <w:rStyle w:val="DataTypeTok"/>
+        </w:rPr>
+        <w:t xml:space="preserve">series=</w:t>
+      </w:r>
+      <w:r>
+        <w:rPr>
+          <w:rStyle w:val="StringTok"/>
+        </w:rPr>
+        <w:t xml:space="preserve">"Data"</w:t>
+      </w:r>
+      <w:r>
+        <w:rPr>
+          <w:rStyle w:val="NormalTok"/>
+        </w:rPr>
+        <w:t xml:space="preserve">) </w:t>
+      </w:r>
+      <w:r>
+        <w:rPr>
+          <w:rStyle w:val="OperatorTok"/>
+        </w:rPr>
+        <w:t xml:space="preserve">+</w:t>
+      </w:r>
+      <w:r>
+        <w:br w:type="textWrapping"/>
+      </w:r>
+      <w:r>
+        <w:rPr>
+          <w:rStyle w:val="StringTok"/>
+        </w:rPr>
+        <w:t xml:space="preserve">  </w:t>
+      </w:r>
+      <w:r>
+        <w:rPr>
+          <w:rStyle w:val="KeywordTok"/>
+        </w:rPr>
+        <w:t xml:space="preserve">autolayer</w:t>
+      </w:r>
+      <w:r>
+        <w:rPr>
+          <w:rStyle w:val="NormalTok"/>
+        </w:rPr>
+        <w:t xml:space="preserve">(plastics_seas, </w:t>
+      </w:r>
+      <w:r>
+        <w:rPr>
+          <w:rStyle w:val="DataTypeTok"/>
+        </w:rPr>
+        <w:t xml:space="preserve">series=</w:t>
+      </w:r>
+      <w:r>
+        <w:rPr>
+          <w:rStyle w:val="StringTok"/>
+        </w:rPr>
+        <w:t xml:space="preserve">"Seasonally Adjusted"</w:t>
+      </w:r>
+      <w:r>
+        <w:rPr>
+          <w:rStyle w:val="NormalTok"/>
+        </w:rPr>
+        <w:t xml:space="preserve">) </w:t>
+      </w:r>
+      <w:r>
+        <w:rPr>
+          <w:rStyle w:val="OperatorTok"/>
+        </w:rPr>
+        <w:t xml:space="preserve">+</w:t>
+      </w:r>
+      <w:r>
+        <w:br w:type="textWrapping"/>
+      </w:r>
+      <w:r>
+        <w:rPr>
+          <w:rStyle w:val="StringTok"/>
+        </w:rPr>
+        <w:t xml:space="preserve">   </w:t>
+      </w:r>
+      <w:r>
+        <w:rPr>
+          <w:rStyle w:val="KeywordTok"/>
+        </w:rPr>
+        <w:t xml:space="preserve">labs</w:t>
+      </w:r>
+      <w:r>
+        <w:rPr>
+          <w:rStyle w:val="NormalTok"/>
+        </w:rPr>
+        <w:t xml:space="preserve">(</w:t>
+      </w:r>
+      <w:r>
+        <w:rPr>
+          <w:rStyle w:val="DataTypeTok"/>
+        </w:rPr>
+        <w:t xml:space="preserve">title =</w:t>
+      </w:r>
+      <w:r>
+        <w:rPr>
+          <w:rStyle w:val="NormalTok"/>
+        </w:rPr>
+        <w:t xml:space="preserve"> </w:t>
+      </w:r>
+      <w:r>
+        <w:rPr>
+          <w:rStyle w:val="StringTok"/>
+        </w:rPr>
+        <w:t xml:space="preserve">"Product A: Monthly Sales for a Plastics Manufacturer"</w:t>
+      </w:r>
+      <w:r>
+        <w:rPr>
+          <w:rStyle w:val="NormalTok"/>
+        </w:rPr>
+        <w:t xml:space="preserve">, </w:t>
+      </w:r>
+      <w:r>
+        <w:br w:type="textWrapping"/>
+      </w:r>
+      <w:r>
+        <w:rPr>
+          <w:rStyle w:val="NormalTok"/>
+        </w:rPr>
+        <w:t xml:space="preserve">       </w:t>
+      </w:r>
+      <w:r>
+        <w:rPr>
+          <w:rStyle w:val="DataTypeTok"/>
+        </w:rPr>
+        <w:t xml:space="preserve">subtitle =</w:t>
+      </w:r>
+      <w:r>
+        <w:rPr>
+          <w:rStyle w:val="NormalTok"/>
+        </w:rPr>
+        <w:t xml:space="preserve"> </w:t>
+      </w:r>
+      <w:r>
+        <w:rPr>
+          <w:rStyle w:val="StringTok"/>
+        </w:rPr>
+        <w:t xml:space="preserve">"Time Plot over a 5-Year Period"</w:t>
+      </w:r>
+      <w:r>
+        <w:rPr>
+          <w:rStyle w:val="NormalTok"/>
+        </w:rPr>
+        <w:t xml:space="preserve">, </w:t>
+      </w:r>
+      <w:r>
+        <w:br w:type="textWrapping"/>
+      </w:r>
+      <w:r>
+        <w:rPr>
+          <w:rStyle w:val="NormalTok"/>
+        </w:rPr>
+        <w:t xml:space="preserve">       </w:t>
+      </w:r>
+      <w:r>
+        <w:rPr>
+          <w:rStyle w:val="DataTypeTok"/>
+        </w:rPr>
+        <w:t xml:space="preserve">x =</w:t>
+      </w:r>
+      <w:r>
+        <w:rPr>
+          <w:rStyle w:val="NormalTok"/>
+        </w:rPr>
+        <w:t xml:space="preserve"> </w:t>
+      </w:r>
+      <w:r>
+        <w:rPr>
+          <w:rStyle w:val="StringTok"/>
+        </w:rPr>
+        <w:t xml:space="preserve">"Year"</w:t>
+      </w:r>
+      <w:r>
+        <w:rPr>
+          <w:rStyle w:val="NormalTok"/>
+        </w:rPr>
+        <w:t xml:space="preserve">, </w:t>
+      </w:r>
+      <w:r>
+        <w:br w:type="textWrapping"/>
+      </w:r>
+      <w:r>
+        <w:rPr>
+          <w:rStyle w:val="NormalTok"/>
+        </w:rPr>
+        <w:t xml:space="preserve">       </w:t>
+      </w:r>
+      <w:r>
+        <w:rPr>
+          <w:rStyle w:val="DataTypeTok"/>
+        </w:rPr>
+        <w:t xml:space="preserve">y =</w:t>
+      </w:r>
+      <w:r>
+        <w:rPr>
+          <w:rStyle w:val="NormalTok"/>
+        </w:rPr>
+        <w:t xml:space="preserve"> </w:t>
+      </w:r>
+      <w:r>
+        <w:rPr>
+          <w:rStyle w:val="StringTok"/>
+        </w:rPr>
+        <w:t xml:space="preserve">"Monthly Sales"</w:t>
+      </w:r>
+      <w:r>
+        <w:rPr>
+          <w:rStyle w:val="NormalTok"/>
+        </w:rPr>
+        <w:t xml:space="preserve">)</w:t>
+      </w:r>
+      <w:r>
+        <w:rPr>
+          <w:rStyle w:val="OperatorTok"/>
+        </w:rPr>
+        <w:t xml:space="preserve">+</w:t>
+      </w:r>
+      <w:r>
+        <w:br w:type="textWrapping"/>
+      </w:r>
+      <w:r>
+        <w:rPr>
+          <w:rStyle w:val="StringTok"/>
+        </w:rPr>
+        <w:t xml:space="preserve">  </w:t>
+      </w:r>
+      <w:r>
+        <w:rPr>
+          <w:rStyle w:val="KeywordTok"/>
+        </w:rPr>
+        <w:t xml:space="preserve">scale_colour_manual</w:t>
+      </w:r>
+      <w:r>
+        <w:rPr>
+          <w:rStyle w:val="NormalTok"/>
+        </w:rPr>
+        <w:t xml:space="preserve">(</w:t>
+      </w:r>
+      <w:r>
+        <w:rPr>
+          <w:rStyle w:val="DataTypeTok"/>
+        </w:rPr>
+        <w:t xml:space="preserve">values=</w:t>
+      </w:r>
+      <w:r>
+        <w:rPr>
+          <w:rStyle w:val="KeywordTok"/>
+        </w:rPr>
+        <w:t xml:space="preserve">c</w:t>
+      </w:r>
+      <w:r>
+        <w:rPr>
+          <w:rStyle w:val="NormalTok"/>
+        </w:rPr>
+        <w:t xml:space="preserve">(</w:t>
+      </w:r>
+      <w:r>
+        <w:rPr>
+          <w:rStyle w:val="StringTok"/>
+        </w:rPr>
+        <w:t xml:space="preserve">"gray"</w:t>
+      </w:r>
+      <w:r>
+        <w:rPr>
+          <w:rStyle w:val="NormalTok"/>
+        </w:rPr>
+        <w:t xml:space="preserve">,</w:t>
+      </w:r>
+      <w:r>
+        <w:rPr>
+          <w:rStyle w:val="StringTok"/>
+        </w:rPr>
+        <w:t xml:space="preserve">"blue"</w:t>
+      </w:r>
+      <w:r>
+        <w:rPr>
+          <w:rStyle w:val="NormalTok"/>
+        </w:rPr>
+        <w:t xml:space="preserve">),</w:t>
+      </w:r>
+      <w:r>
+        <w:br w:type="textWrapping"/>
+      </w:r>
+      <w:r>
+        <w:rPr>
+          <w:rStyle w:val="NormalTok"/>
+        </w:rPr>
+        <w:t xml:space="preserve">                      </w:t>
+      </w:r>
+      <w:r>
+        <w:rPr>
+          <w:rStyle w:val="DataTypeTok"/>
+        </w:rPr>
+        <w:t xml:space="preserve">breaks=</w:t>
+      </w:r>
+      <w:r>
+        <w:rPr>
+          <w:rStyle w:val="KeywordTok"/>
+        </w:rPr>
+        <w:t xml:space="preserve">c</w:t>
+      </w:r>
+      <w:r>
+        <w:rPr>
+          <w:rStyle w:val="NormalTok"/>
+        </w:rPr>
+        <w:t xml:space="preserve">(</w:t>
+      </w:r>
+      <w:r>
+        <w:rPr>
+          <w:rStyle w:val="StringTok"/>
+        </w:rPr>
+        <w:t xml:space="preserve">"Data"</w:t>
+      </w:r>
+      <w:r>
+        <w:rPr>
+          <w:rStyle w:val="NormalTok"/>
+        </w:rPr>
+        <w:t xml:space="preserve">,</w:t>
+      </w:r>
+      <w:r>
+        <w:rPr>
+          <w:rStyle w:val="StringTok"/>
+        </w:rPr>
+        <w:t xml:space="preserve">"Seasonally Adjusted"</w:t>
+      </w:r>
+      <w:r>
+        <w:rPr>
+          <w:rStyle w:val="NormalTok"/>
+        </w:rPr>
+        <w:t xml:space="preserve">,</w:t>
+      </w:r>
+      <w:r>
+        <w:rPr>
+          <w:rStyle w:val="StringTok"/>
+        </w:rPr>
+        <w:t xml:space="preserve">"Trend"</w:t>
+      </w:r>
+      <w:r>
+        <w:rPr>
+          <w:rStyle w:val="NormalTok"/>
+        </w:rPr>
+        <w:t xml:space="preserve">))</w:t>
+      </w:r>
+    </w:p>
+    <w:p>
+      <w:pPr>
+        <w:pStyle w:val="FirstParagraph"/>
+      </w:pPr>
+      <w:r>
+        <w:drawing>
+          <wp:inline>
+            <wp:extent cx="4620126" cy="3696101"/>
+            <wp:effectExtent b="0" l="0" r="0" t="0"/>
+            <wp:docPr descr="" title="" id="1" name="Picture"/>
+            <a:graphic>
+              <a:graphicData uri="http://schemas.openxmlformats.org/drawingml/2006/picture">
+                <pic:pic>
+                  <pic:nvPicPr>
+                    <pic:cNvPr descr="HW-Part1_files/figure-docx/ha-6.2d-1.png" id="0" name="Picture"/>
+                    <pic:cNvPicPr>
+                      <a:picLocks noChangeArrowheads="1" noChangeAspect="1"/>
+                    </pic:cNvPicPr>
+                  </pic:nvPicPr>
+                  <pic:blipFill>
+                    <a:blip r:embed="rId46"/>
+                    <a:stretch>
+                      <a:fillRect/>
+                    </a:stretch>
+                  </pic:blipFill>
+                  <pic:spPr bwMode="auto">
+                    <a:xfrm>
+                      <a:off x="0" y="0"/>
+                      <a:ext cx="4620126" cy="3696101"/>
+                    </a:xfrm>
+                    <a:prstGeom prst="rect">
+                      <a:avLst/>
+                    </a:prstGeom>
+                    <a:noFill/>
+                    <a:ln w="9525">
+                      <a:noFill/>
+                      <a:headEnd/>
+                      <a:tailEnd/>
+                    </a:ln>
+                  </pic:spPr>
+                </pic:pic>
+              </a:graphicData>
+            </a:graphic>
+          </wp:inline>
+        </w:drawing>
+      </w:r>
+    </w:p>
+    <w:p>
+      <w:pPr>
+        <w:pStyle w:val="Heading3"/>
+      </w:pPr>
+      <w:bookmarkStart w:id="47" w:name="e.-change-one-observation-to-be-an-outlier-e.g.-add-500-to-one-observation-and-recompute-the-seasonally-adjusted-data.-what-is-the-effect-of-the-outlier"/>
+      <w:r>
+        <w:t xml:space="preserve">(e). Change one observation to be an outlier (e.g., add 500 to one observation), and recompute the seasonally adjusted data. What is the effect of the outlier?</w:t>
+      </w:r>
+      <w:bookmarkEnd w:id="47"/>
+    </w:p>
+    <w:p>
+      <w:pPr>
+        <w:pStyle w:val="SourceCode"/>
+      </w:pPr>
+      <w:r>
+        <w:rPr>
+          <w:rStyle w:val="CommentTok"/>
+        </w:rPr>
+        <w:t xml:space="preserve"># duplicate data; change a singular observation to an outlier</w:t>
+      </w:r>
+      <w:r>
+        <w:br w:type="textWrapping"/>
+      </w:r>
+      <w:r>
+        <w:rPr>
+          <w:rStyle w:val="NormalTok"/>
+        </w:rPr>
+        <w:t xml:space="preserve">plastics2 &lt;-</w:t>
+      </w:r>
+      <w:r>
+        <w:rPr>
+          <w:rStyle w:val="StringTok"/>
+        </w:rPr>
+        <w:t xml:space="preserve"> </w:t>
+      </w:r>
+      <w:r>
+        <w:rPr>
+          <w:rStyle w:val="NormalTok"/>
+        </w:rPr>
+        <w:t xml:space="preserve">plastics; plastics2[</w:t>
+      </w:r>
+      <w:r>
+        <w:rPr>
+          <w:rStyle w:val="DecValTok"/>
+        </w:rPr>
+        <w:t xml:space="preserve">12</w:t>
+      </w:r>
+      <w:r>
+        <w:rPr>
+          <w:rStyle w:val="NormalTok"/>
+        </w:rPr>
+        <w:t xml:space="preserve">] &lt;-</w:t>
+      </w:r>
+      <w:r>
+        <w:rPr>
+          <w:rStyle w:val="StringTok"/>
+        </w:rPr>
+        <w:t xml:space="preserve"> </w:t>
+      </w:r>
+      <w:r>
+        <w:rPr>
+          <w:rStyle w:val="NormalTok"/>
+        </w:rPr>
+        <w:t xml:space="preserve">plastics2[</w:t>
+      </w:r>
+      <w:r>
+        <w:rPr>
+          <w:rStyle w:val="DecValTok"/>
+        </w:rPr>
+        <w:t xml:space="preserve">12</w:t>
+      </w:r>
+      <w:r>
+        <w:rPr>
+          <w:rStyle w:val="NormalTok"/>
+        </w:rPr>
+        <w:t xml:space="preserve">]</w:t>
+      </w:r>
+      <w:r>
+        <w:rPr>
+          <w:rStyle w:val="OperatorTok"/>
+        </w:rPr>
+        <w:t xml:space="preserve">+</w:t>
+      </w:r>
+      <w:r>
+        <w:rPr>
+          <w:rStyle w:val="DecValTok"/>
+        </w:rPr>
+        <w:t xml:space="preserve">500</w:t>
+      </w:r>
+      <w:r>
+        <w:br w:type="textWrapping"/>
+      </w:r>
+      <w:r>
+        <w:br w:type="textWrapping"/>
+      </w:r>
+      <w:r>
+        <w:rPr>
+          <w:rStyle w:val="CommentTok"/>
+        </w:rPr>
+        <w:t xml:space="preserve">#recompute seasonal adjustment</w:t>
+      </w:r>
+      <w:r>
+        <w:br w:type="textWrapping"/>
+      </w:r>
+      <w:r>
+        <w:rPr>
+          <w:rStyle w:val="NormalTok"/>
+        </w:rPr>
+        <w:t xml:space="preserve">plastics2 </w:t>
+      </w:r>
+      <w:r>
+        <w:rPr>
+          <w:rStyle w:val="OperatorTok"/>
+        </w:rPr>
+        <w:t xml:space="preserve">%&gt;%</w:t>
+      </w:r>
+      <w:r>
+        <w:rPr>
+          <w:rStyle w:val="StringTok"/>
+        </w:rPr>
+        <w:t xml:space="preserve"> </w:t>
+      </w:r>
+      <w:r>
+        <w:br w:type="textWrapping"/>
+      </w:r>
+      <w:r>
+        <w:rPr>
+          <w:rStyle w:val="StringTok"/>
+        </w:rPr>
+        <w:t xml:space="preserve">  </w:t>
+      </w:r>
+      <w:r>
+        <w:rPr>
+          <w:rStyle w:val="KeywordTok"/>
+        </w:rPr>
+        <w:t xml:space="preserve">decompose</w:t>
+      </w:r>
+      <w:r>
+        <w:rPr>
+          <w:rStyle w:val="NormalTok"/>
+        </w:rPr>
+        <w:t xml:space="preserve">(</w:t>
+      </w:r>
+      <w:r>
+        <w:rPr>
+          <w:rStyle w:val="DataTypeTok"/>
+        </w:rPr>
+        <w:t xml:space="preserve">type=</w:t>
+      </w:r>
+      <w:r>
+        <w:rPr>
+          <w:rStyle w:val="StringTok"/>
+        </w:rPr>
+        <w:t xml:space="preserve">"multiplicative"</w:t>
+      </w:r>
+      <w:r>
+        <w:rPr>
+          <w:rStyle w:val="NormalTok"/>
+        </w:rPr>
+        <w:t xml:space="preserve">) </w:t>
+      </w:r>
+      <w:r>
+        <w:rPr>
+          <w:rStyle w:val="OperatorTok"/>
+        </w:rPr>
+        <w:t xml:space="preserve">%&gt;%</w:t>
+      </w:r>
+      <w:r>
+        <w:rPr>
+          <w:rStyle w:val="StringTok"/>
+        </w:rPr>
+        <w:t xml:space="preserve"> </w:t>
+      </w:r>
+      <w:r>
+        <w:br w:type="textWrapping"/>
+      </w:r>
+      <w:r>
+        <w:rPr>
+          <w:rStyle w:val="StringTok"/>
+        </w:rPr>
+        <w:t xml:space="preserve">  </w:t>
+      </w:r>
+      <w:r>
+        <w:rPr>
+          <w:rStyle w:val="KeywordTok"/>
+        </w:rPr>
+        <w:t xml:space="preserve">autoplot</w:t>
+      </w:r>
+      <w:r>
+        <w:rPr>
+          <w:rStyle w:val="NormalTok"/>
+        </w:rPr>
+        <w:t xml:space="preserve">() </w:t>
+      </w:r>
+      <w:r>
+        <w:rPr>
+          <w:rStyle w:val="OperatorTok"/>
+        </w:rPr>
+        <w:t xml:space="preserve">+</w:t>
+      </w:r>
+      <w:r>
+        <w:rPr>
+          <w:rStyle w:val="StringTok"/>
+        </w:rPr>
+        <w:t xml:space="preserve"> </w:t>
+      </w:r>
+      <w:r>
+        <w:br w:type="textWrapping"/>
+      </w:r>
+      <w:r>
+        <w:rPr>
+          <w:rStyle w:val="StringTok"/>
+        </w:rPr>
+        <w:t xml:space="preserve">  </w:t>
+      </w:r>
+      <w:r>
+        <w:rPr>
+          <w:rStyle w:val="KeywordTok"/>
+        </w:rPr>
+        <w:t xml:space="preserve">labs</w:t>
+      </w:r>
+      <w:r>
+        <w:rPr>
+          <w:rStyle w:val="NormalTok"/>
+        </w:rPr>
+        <w:t xml:space="preserve">(</w:t>
+      </w:r>
+      <w:r>
+        <w:rPr>
+          <w:rStyle w:val="DataTypeTok"/>
+        </w:rPr>
+        <w:t xml:space="preserve">title =</w:t>
+      </w:r>
+      <w:r>
+        <w:rPr>
+          <w:rStyle w:val="NormalTok"/>
+        </w:rPr>
+        <w:t xml:space="preserve"> </w:t>
+      </w:r>
+      <w:r>
+        <w:rPr>
+          <w:rStyle w:val="StringTok"/>
+        </w:rPr>
+        <w:t xml:space="preserve">"Product A: Monthly Sales for a Plastics Manufacturer"</w:t>
+      </w:r>
+      <w:r>
+        <w:rPr>
+          <w:rStyle w:val="NormalTok"/>
+        </w:rPr>
+        <w:t xml:space="preserve">, </w:t>
+      </w:r>
+      <w:r>
+        <w:br w:type="textWrapping"/>
+      </w:r>
+      <w:r>
+        <w:rPr>
+          <w:rStyle w:val="NormalTok"/>
+        </w:rPr>
+        <w:t xml:space="preserve">       </w:t>
+      </w:r>
+      <w:r>
+        <w:rPr>
+          <w:rStyle w:val="DataTypeTok"/>
+        </w:rPr>
+        <w:t xml:space="preserve">subtitle =</w:t>
+      </w:r>
+      <w:r>
+        <w:rPr>
+          <w:rStyle w:val="NormalTok"/>
+        </w:rPr>
+        <w:t xml:space="preserve"> </w:t>
+      </w:r>
+      <w:r>
+        <w:rPr>
+          <w:rStyle w:val="StringTok"/>
+        </w:rPr>
+        <w:t xml:space="preserve">"Classical Multiplicative Decomposition Graphs over a 5-Year Period"</w:t>
+      </w:r>
+      <w:r>
+        <w:rPr>
+          <w:rStyle w:val="NormalTok"/>
+        </w:rPr>
+        <w:t xml:space="preserve">,</w:t>
+      </w:r>
+      <w:r>
+        <w:br w:type="textWrapping"/>
+      </w:r>
+      <w:r>
+        <w:rPr>
+          <w:rStyle w:val="NormalTok"/>
+        </w:rPr>
+        <w:t xml:space="preserve">       </w:t>
+      </w:r>
+      <w:r>
+        <w:rPr>
+          <w:rStyle w:val="DataTypeTok"/>
+        </w:rPr>
+        <w:t xml:space="preserve">caption =</w:t>
+      </w:r>
+      <w:r>
+        <w:rPr>
+          <w:rStyle w:val="NormalTok"/>
+        </w:rPr>
+        <w:t xml:space="preserve"> </w:t>
+      </w:r>
+      <w:r>
+        <w:rPr>
+          <w:rStyle w:val="StringTok"/>
+        </w:rPr>
+        <w:t xml:space="preserve">"*Changes made to the 12th oberserved value."</w:t>
+      </w:r>
+      <w:r>
+        <w:rPr>
+          <w:rStyle w:val="NormalTok"/>
+        </w:rPr>
+        <w:t xml:space="preserve">,</w:t>
+      </w:r>
+      <w:r>
+        <w:br w:type="textWrapping"/>
+      </w:r>
+      <w:r>
+        <w:rPr>
+          <w:rStyle w:val="NormalTok"/>
+        </w:rPr>
+        <w:t xml:space="preserve">       </w:t>
+      </w:r>
+      <w:r>
+        <w:rPr>
+          <w:rStyle w:val="DataTypeTok"/>
+        </w:rPr>
+        <w:t xml:space="preserve">x =</w:t>
+      </w:r>
+      <w:r>
+        <w:rPr>
+          <w:rStyle w:val="NormalTok"/>
+        </w:rPr>
+        <w:t xml:space="preserve"> </w:t>
+      </w:r>
+      <w:r>
+        <w:rPr>
+          <w:rStyle w:val="StringTok"/>
+        </w:rPr>
+        <w:t xml:space="preserve">"Year"</w:t>
+      </w:r>
+      <w:r>
+        <w:rPr>
+          <w:rStyle w:val="NormalTok"/>
+        </w:rPr>
+        <w:t xml:space="preserve">)</w:t>
+      </w:r>
+    </w:p>
+    <w:p>
+      <w:pPr>
+        <w:pStyle w:val="FirstParagraph"/>
+      </w:pPr>
+      <w:r>
+        <w:drawing>
+          <wp:inline>
+            <wp:extent cx="4620126" cy="3696101"/>
+            <wp:effectExtent b="0" l="0" r="0" t="0"/>
+            <wp:docPr descr="" title="" id="1" name="Picture"/>
+            <a:graphic>
+              <a:graphicData uri="http://schemas.openxmlformats.org/drawingml/2006/picture">
+                <pic:pic>
+                  <pic:nvPicPr>
+                    <pic:cNvPr descr="HW-Part1_files/figure-docx/ha-6.2e-1.png" id="0" name="Picture"/>
+                    <pic:cNvPicPr>
+                      <a:picLocks noChangeArrowheads="1" noChangeAspect="1"/>
+                    </pic:cNvPicPr>
+                  </pic:nvPicPr>
+                  <pic:blipFill>
+                    <a:blip r:embed="rId48"/>
+                    <a:stretch>
+                      <a:fillRect/>
+                    </a:stretch>
+                  </pic:blipFill>
+                  <pic:spPr bwMode="auto">
+                    <a:xfrm>
+                      <a:off x="0" y="0"/>
+                      <a:ext cx="4620126" cy="3696101"/>
+                    </a:xfrm>
+                    <a:prstGeom prst="rect">
+                      <a:avLst/>
+                    </a:prstGeom>
+                    <a:noFill/>
+                    <a:ln w="9525">
+                      <a:noFill/>
+                      <a:headEnd/>
+                      <a:tailEnd/>
+                    </a:ln>
+                  </pic:spPr>
+                </pic:pic>
+              </a:graphicData>
+            </a:graphic>
+          </wp:inline>
+        </w:drawing>
+      </w:r>
+    </w:p>
+    <w:p>
+      <w:pPr>
+        <w:pStyle w:val="BodyText"/>
+      </w:pPr>
+      <w:r>
+        <w:t xml:space="preserve">We changed the last observation in year one to be an outlier by adding 500 to the observed value in the 12th month. From our original data, we know that our data follows a decremental trend towards the end of the year. By altering the value of December of Year 1, we can see that an outlier creates a large spike in our data and remainder plots; however, the outlier has little affect on our seasonal and trend cycles.</w:t>
+      </w:r>
+    </w:p>
+    <w:p>
+      <w:pPr>
+        <w:pStyle w:val="Heading3"/>
+      </w:pPr>
+      <w:bookmarkStart w:id="49" w:name="f.-does-it-make-any-difference-if-the-outlier-is-near-the-end-rather-than-in-the-middle-of-the-time-series"/>
+      <w:r>
+        <w:t xml:space="preserve">(f). Does it make any difference if the outlier is near the end rather than in the middle of the time series?</w:t>
+      </w:r>
+      <w:bookmarkEnd w:id="49"/>
+    </w:p>
+    <w:p>
+      <w:pPr>
+        <w:pStyle w:val="FirstParagraph"/>
+      </w:pPr>
+      <w:r>
+        <w:t xml:space="preserve">Yes, the location of the outlier affects the time series graph. In the example below, we moved the outlier from Year 1, Month 12 to Year 2, Month 6. During the middle of the seasonal cycle, we expect to see the data peak. Unlike part e, our new outlier shows a much more prominent spike in the seasonally adjusted data.</w:t>
+      </w:r>
+    </w:p>
+    <w:p>
+      <w:pPr>
+        <w:pStyle w:val="SourceCode"/>
+      </w:pPr>
+      <w:r>
+        <w:rPr>
+          <w:rStyle w:val="CommentTok"/>
+        </w:rPr>
+        <w:t xml:space="preserve"># duplicate data; change a singular observation to an outlier</w:t>
+      </w:r>
+      <w:r>
+        <w:br w:type="textWrapping"/>
+      </w:r>
+      <w:r>
+        <w:rPr>
+          <w:rStyle w:val="NormalTok"/>
+        </w:rPr>
+        <w:t xml:space="preserve">plastics3 &lt;-</w:t>
+      </w:r>
+      <w:r>
+        <w:rPr>
+          <w:rStyle w:val="StringTok"/>
+        </w:rPr>
+        <w:t xml:space="preserve"> </w:t>
+      </w:r>
+      <w:r>
+        <w:rPr>
+          <w:rStyle w:val="NormalTok"/>
+        </w:rPr>
+        <w:t xml:space="preserve">plastics; plastics3[</w:t>
+      </w:r>
+      <w:r>
+        <w:rPr>
+          <w:rStyle w:val="DecValTok"/>
+        </w:rPr>
+        <w:t xml:space="preserve">18</w:t>
+      </w:r>
+      <w:r>
+        <w:rPr>
+          <w:rStyle w:val="NormalTok"/>
+        </w:rPr>
+        <w:t xml:space="preserve">] &lt;-</w:t>
+      </w:r>
+      <w:r>
+        <w:rPr>
+          <w:rStyle w:val="StringTok"/>
+        </w:rPr>
+        <w:t xml:space="preserve"> </w:t>
+      </w:r>
+      <w:r>
+        <w:rPr>
+          <w:rStyle w:val="NormalTok"/>
+        </w:rPr>
+        <w:t xml:space="preserve">plastics3[</w:t>
+      </w:r>
+      <w:r>
+        <w:rPr>
+          <w:rStyle w:val="DecValTok"/>
+        </w:rPr>
+        <w:t xml:space="preserve">18</w:t>
+      </w:r>
+      <w:r>
+        <w:rPr>
+          <w:rStyle w:val="NormalTok"/>
+        </w:rPr>
+        <w:t xml:space="preserve">]</w:t>
+      </w:r>
+      <w:r>
+        <w:rPr>
+          <w:rStyle w:val="OperatorTok"/>
+        </w:rPr>
+        <w:t xml:space="preserve">+</w:t>
+      </w:r>
+      <w:r>
+        <w:rPr>
+          <w:rStyle w:val="DecValTok"/>
+        </w:rPr>
+        <w:t xml:space="preserve">500</w:t>
+      </w:r>
+      <w:r>
+        <w:br w:type="textWrapping"/>
+      </w:r>
+      <w:r>
+        <w:br w:type="textWrapping"/>
+      </w:r>
+      <w:r>
+        <w:rPr>
+          <w:rStyle w:val="CommentTok"/>
+        </w:rPr>
+        <w:t xml:space="preserve">#recompute seasonal adjustment</w:t>
+      </w:r>
+      <w:r>
+        <w:br w:type="textWrapping"/>
+      </w:r>
+      <w:r>
+        <w:rPr>
+          <w:rStyle w:val="NormalTok"/>
+        </w:rPr>
+        <w:t xml:space="preserve">plastics3 </w:t>
+      </w:r>
+      <w:r>
+        <w:rPr>
+          <w:rStyle w:val="OperatorTok"/>
+        </w:rPr>
+        <w:t xml:space="preserve">%&gt;%</w:t>
+      </w:r>
+      <w:r>
+        <w:rPr>
+          <w:rStyle w:val="StringTok"/>
+        </w:rPr>
+        <w:t xml:space="preserve"> </w:t>
+      </w:r>
+      <w:r>
+        <w:br w:type="textWrapping"/>
+      </w:r>
+      <w:r>
+        <w:rPr>
+          <w:rStyle w:val="StringTok"/>
+        </w:rPr>
+        <w:t xml:space="preserve">  </w:t>
+      </w:r>
+      <w:r>
+        <w:rPr>
+          <w:rStyle w:val="KeywordTok"/>
+        </w:rPr>
+        <w:t xml:space="preserve">decompose</w:t>
+      </w:r>
+      <w:r>
+        <w:rPr>
+          <w:rStyle w:val="NormalTok"/>
+        </w:rPr>
+        <w:t xml:space="preserve">(</w:t>
+      </w:r>
+      <w:r>
+        <w:rPr>
+          <w:rStyle w:val="DataTypeTok"/>
+        </w:rPr>
+        <w:t xml:space="preserve">type=</w:t>
+      </w:r>
+      <w:r>
+        <w:rPr>
+          <w:rStyle w:val="StringTok"/>
+        </w:rPr>
+        <w:t xml:space="preserve">"multiplicative"</w:t>
+      </w:r>
+      <w:r>
+        <w:rPr>
+          <w:rStyle w:val="NormalTok"/>
+        </w:rPr>
+        <w:t xml:space="preserve">) </w:t>
+      </w:r>
+      <w:r>
+        <w:rPr>
+          <w:rStyle w:val="OperatorTok"/>
+        </w:rPr>
+        <w:t xml:space="preserve">%&gt;%</w:t>
+      </w:r>
+      <w:r>
+        <w:rPr>
+          <w:rStyle w:val="StringTok"/>
+        </w:rPr>
+        <w:t xml:space="preserve"> </w:t>
+      </w:r>
+      <w:r>
+        <w:br w:type="textWrapping"/>
+      </w:r>
+      <w:r>
+        <w:rPr>
+          <w:rStyle w:val="StringTok"/>
+        </w:rPr>
+        <w:t xml:space="preserve">  </w:t>
+      </w:r>
+      <w:r>
+        <w:rPr>
+          <w:rStyle w:val="KeywordTok"/>
+        </w:rPr>
+        <w:t xml:space="preserve">autoplot</w:t>
+      </w:r>
+      <w:r>
+        <w:rPr>
+          <w:rStyle w:val="NormalTok"/>
+        </w:rPr>
+        <w:t xml:space="preserve">() </w:t>
+      </w:r>
+      <w:r>
+        <w:rPr>
+          <w:rStyle w:val="OperatorTok"/>
+        </w:rPr>
+        <w:t xml:space="preserve">+</w:t>
+      </w:r>
+      <w:r>
+        <w:rPr>
+          <w:rStyle w:val="StringTok"/>
+        </w:rPr>
+        <w:t xml:space="preserve"> </w:t>
+      </w:r>
+      <w:r>
+        <w:br w:type="textWrapping"/>
+      </w:r>
+      <w:r>
+        <w:rPr>
+          <w:rStyle w:val="StringTok"/>
+        </w:rPr>
+        <w:t xml:space="preserve">  </w:t>
+      </w:r>
+      <w:r>
+        <w:rPr>
+          <w:rStyle w:val="KeywordTok"/>
+        </w:rPr>
+        <w:t xml:space="preserve">labs</w:t>
+      </w:r>
+      <w:r>
+        <w:rPr>
+          <w:rStyle w:val="NormalTok"/>
+        </w:rPr>
+        <w:t xml:space="preserve">(</w:t>
+      </w:r>
+      <w:r>
+        <w:rPr>
+          <w:rStyle w:val="DataTypeTok"/>
+        </w:rPr>
+        <w:t xml:space="preserve">title =</w:t>
+      </w:r>
+      <w:r>
+        <w:rPr>
+          <w:rStyle w:val="NormalTok"/>
+        </w:rPr>
+        <w:t xml:space="preserve"> </w:t>
+      </w:r>
+      <w:r>
+        <w:rPr>
+          <w:rStyle w:val="StringTok"/>
+        </w:rPr>
+        <w:t xml:space="preserve">"Product A: Monthly Sales for a Plastics Manufacturer"</w:t>
+      </w:r>
+      <w:r>
+        <w:rPr>
+          <w:rStyle w:val="NormalTok"/>
+        </w:rPr>
+        <w:t xml:space="preserve">, </w:t>
+      </w:r>
+      <w:r>
+        <w:br w:type="textWrapping"/>
+      </w:r>
+      <w:r>
+        <w:rPr>
+          <w:rStyle w:val="NormalTok"/>
+        </w:rPr>
+        <w:t xml:space="preserve">       </w:t>
+      </w:r>
+      <w:r>
+        <w:rPr>
+          <w:rStyle w:val="DataTypeTok"/>
+        </w:rPr>
+        <w:t xml:space="preserve">subtitle =</w:t>
+      </w:r>
+      <w:r>
+        <w:rPr>
+          <w:rStyle w:val="NormalTok"/>
+        </w:rPr>
+        <w:t xml:space="preserve"> </w:t>
+      </w:r>
+      <w:r>
+        <w:rPr>
+          <w:rStyle w:val="StringTok"/>
+        </w:rPr>
+        <w:t xml:space="preserve">"Classical Multiplicative Decomposition Graphs over a 5-Year Period"</w:t>
+      </w:r>
+      <w:r>
+        <w:rPr>
+          <w:rStyle w:val="NormalTok"/>
+        </w:rPr>
+        <w:t xml:space="preserve">,</w:t>
+      </w:r>
+      <w:r>
+        <w:br w:type="textWrapping"/>
+      </w:r>
+      <w:r>
+        <w:rPr>
+          <w:rStyle w:val="NormalTok"/>
+        </w:rPr>
+        <w:t xml:space="preserve">       </w:t>
+      </w:r>
+      <w:r>
+        <w:rPr>
+          <w:rStyle w:val="DataTypeTok"/>
+        </w:rPr>
+        <w:t xml:space="preserve">caption =</w:t>
+      </w:r>
+      <w:r>
+        <w:rPr>
+          <w:rStyle w:val="NormalTok"/>
+        </w:rPr>
+        <w:t xml:space="preserve"> </w:t>
+      </w:r>
+      <w:r>
+        <w:rPr>
+          <w:rStyle w:val="StringTok"/>
+        </w:rPr>
+        <w:t xml:space="preserve">"*Changes made to the 18th oberserved value."</w:t>
+      </w:r>
+      <w:r>
+        <w:rPr>
+          <w:rStyle w:val="NormalTok"/>
+        </w:rPr>
+        <w:t xml:space="preserve">,</w:t>
+      </w:r>
+      <w:r>
+        <w:br w:type="textWrapping"/>
+      </w:r>
+      <w:r>
+        <w:rPr>
+          <w:rStyle w:val="NormalTok"/>
+        </w:rPr>
+        <w:t xml:space="preserve">       </w:t>
+      </w:r>
+      <w:r>
+        <w:rPr>
+          <w:rStyle w:val="DataTypeTok"/>
+        </w:rPr>
+        <w:t xml:space="preserve">x =</w:t>
+      </w:r>
+      <w:r>
+        <w:rPr>
+          <w:rStyle w:val="NormalTok"/>
+        </w:rPr>
+        <w:t xml:space="preserve"> </w:t>
+      </w:r>
+      <w:r>
+        <w:rPr>
+          <w:rStyle w:val="StringTok"/>
+        </w:rPr>
+        <w:t xml:space="preserve">"Year"</w:t>
+      </w:r>
+      <w:r>
+        <w:rPr>
+          <w:rStyle w:val="NormalTok"/>
+        </w:rPr>
+        <w:t xml:space="preserve">)</w:t>
+      </w:r>
+    </w:p>
+    <w:p>
+      <w:pPr>
+        <w:pStyle w:val="FirstParagraph"/>
+      </w:pPr>
+      <w:r>
+        <w:drawing>
+          <wp:inline>
+            <wp:extent cx="4620126" cy="3696101"/>
+            <wp:effectExtent b="0" l="0" r="0" t="0"/>
+            <wp:docPr descr="" title="" id="1" name="Picture"/>
+            <a:graphic>
+              <a:graphicData uri="http://schemas.openxmlformats.org/drawingml/2006/picture">
+                <pic:pic>
+                  <pic:nvPicPr>
+                    <pic:cNvPr descr="HW-Part1_files/figure-docx/ha-6.2f-1.png" id="0" name="Picture"/>
+                    <pic:cNvPicPr>
+                      <a:picLocks noChangeArrowheads="1" noChangeAspect="1"/>
+                    </pic:cNvPicPr>
+                  </pic:nvPicPr>
+                  <pic:blipFill>
+                    <a:blip r:embed="rId50"/>
+                    <a:stretch>
+                      <a:fillRect/>
+                    </a:stretch>
+                  </pic:blipFill>
+                  <pic:spPr bwMode="auto">
+                    <a:xfrm>
+                      <a:off x="0" y="0"/>
+                      <a:ext cx="4620126" cy="3696101"/>
+                    </a:xfrm>
+                    <a:prstGeom prst="rect">
+                      <a:avLst/>
+                    </a:prstGeom>
+                    <a:noFill/>
+                    <a:ln w="9525">
+                      <a:noFill/>
+                      <a:headEnd/>
+                      <a:tailEnd/>
+                    </a:ln>
+                  </pic:spPr>
+                </pic:pic>
+              </a:graphicData>
+            </a:graphic>
+          </wp:inline>
+        </w:drawing>
+      </w:r>
+    </w:p>
+    <w:p>
+      <w:pPr>
+        <w:pStyle w:val="Heading1"/>
+      </w:pPr>
+      <w:bookmarkStart w:id="51" w:name="assignment-3"/>
+      <w:r>
+        <w:t xml:space="preserve">Assignment 3</w:t>
+      </w:r>
+      <w:bookmarkEnd w:id="51"/>
+    </w:p>
+    <w:p>
+      <w:pPr>
+        <w:pStyle w:val="FirstParagraph"/>
+      </w:pPr>
+      <w:r>
+        <w:t xml:space="preserve">Week 3: KJ #3.1; KJ #3.2</w:t>
+      </w:r>
+    </w:p>
+    <w:p>
+      <w:pPr>
+        <w:pStyle w:val="Heading2"/>
+      </w:pPr>
+      <w:bookmarkStart w:id="52" w:name="the-uc-irvine-machine-learning-repository-contains-a-data-set-related-to-glass-identification.-the-data-consist-of-214-glass-samples-labeled-as-one-of-seven-class-categories.-there-are-nine-predictors-including-the-refractive-index-and-percentages-of-eight-elements-na-mg-al-si-k-ca-ba-and-fe.-the-data-can-be-accessed-via"/>
+      <w:r>
+        <w:t xml:space="preserve">3.1: The UC Irvine Machine Learning Repository contains a data set related to glass identification. The data consist of 214 glass samples labeled as one of seven class categories. There are nine predictors, including the refractive index and percentages of eight elements: Na, Mg, Al, Si, K, Ca, Ba, and Fe. The data can be accessed via:</w:t>
+      </w:r>
+      <w:bookmarkEnd w:id="52"/>
+    </w:p>
+    <w:p>
+      <w:pPr>
+        <w:pStyle w:val="SourceCode"/>
+      </w:pPr>
+      <w:r>
+        <w:rPr>
+          <w:rStyle w:val="KeywordTok"/>
+        </w:rPr>
+        <w:t xml:space="preserve">data</w:t>
+      </w:r>
+      <w:r>
+        <w:rPr>
+          <w:rStyle w:val="NormalTok"/>
+        </w:rPr>
+        <w:t xml:space="preserve">(Glass)</w:t>
+      </w:r>
+      <w:r>
+        <w:br w:type="textWrapping"/>
+      </w:r>
+      <w:r>
+        <w:rPr>
+          <w:rStyle w:val="KeywordTok"/>
+        </w:rPr>
+        <w:t xml:space="preserve">str</w:t>
+      </w:r>
+      <w:r>
+        <w:rPr>
+          <w:rStyle w:val="NormalTok"/>
+        </w:rPr>
+        <w:t xml:space="preserve">(Glass)</w:t>
+      </w:r>
+    </w:p>
+    <w:p>
+      <w:pPr>
+        <w:pStyle w:val="SourceCode"/>
+      </w:pPr>
+      <w:r>
+        <w:rPr>
+          <w:rStyle w:val="VerbatimChar"/>
+        </w:rPr>
+        <w:t xml:space="preserve">FALSE 'data.frame': 214 obs. of  10 variables:</w:t>
+      </w:r>
+      <w:r>
+        <w:br w:type="textWrapping"/>
+      </w:r>
+      <w:r>
+        <w:rPr>
+          <w:rStyle w:val="VerbatimChar"/>
+        </w:rPr>
+        <w:t xml:space="preserve">FALSE  $ RI  : num  1.52 1.52 1.52 1.52 1.52 ...</w:t>
+      </w:r>
+      <w:r>
+        <w:br w:type="textWrapping"/>
+      </w:r>
+      <w:r>
+        <w:rPr>
+          <w:rStyle w:val="VerbatimChar"/>
+        </w:rPr>
+        <w:t xml:space="preserve">FALSE  $ Na  : num  13.6 13.9 13.5 13.2 13.3 ...</w:t>
+      </w:r>
+      <w:r>
+        <w:br w:type="textWrapping"/>
+      </w:r>
+      <w:r>
+        <w:rPr>
+          <w:rStyle w:val="VerbatimChar"/>
+        </w:rPr>
+        <w:t xml:space="preserve">FALSE  $ Mg  : num  4.49 3.6 3.55 3.69 3.62 3.61 3.6 3.61 3.58 3.6 ...</w:t>
+      </w:r>
+      <w:r>
+        <w:br w:type="textWrapping"/>
+      </w:r>
+      <w:r>
+        <w:rPr>
+          <w:rStyle w:val="VerbatimChar"/>
+        </w:rPr>
+        <w:t xml:space="preserve">FALSE  $ Al  : num  1.1 1.36 1.54 1.29 1.24 1.62 1.14 1.05 1.37 1.36 ...</w:t>
+      </w:r>
+      <w:r>
+        <w:br w:type="textWrapping"/>
+      </w:r>
+      <w:r>
+        <w:rPr>
+          <w:rStyle w:val="VerbatimChar"/>
+        </w:rPr>
+        <w:t xml:space="preserve">FALSE  $ Si  : num  71.8 72.7 73 72.6 73.1 ...</w:t>
+      </w:r>
+      <w:r>
+        <w:br w:type="textWrapping"/>
+      </w:r>
+      <w:r>
+        <w:rPr>
+          <w:rStyle w:val="VerbatimChar"/>
+        </w:rPr>
+        <w:t xml:space="preserve">FALSE  $ K   : num  0.06 0.48 0.39 0.57 0.55 0.64 0.58 0.57 0.56 0.57 ...</w:t>
+      </w:r>
+      <w:r>
+        <w:br w:type="textWrapping"/>
+      </w:r>
+      <w:r>
+        <w:rPr>
+          <w:rStyle w:val="VerbatimChar"/>
+        </w:rPr>
+        <w:t xml:space="preserve">FALSE  $ Ca  : num  8.75 7.83 7.78 8.22 8.07 8.07 8.17 8.24 8.3 8.4 ...</w:t>
+      </w:r>
+      <w:r>
+        <w:br w:type="textWrapping"/>
+      </w:r>
+      <w:r>
+        <w:rPr>
+          <w:rStyle w:val="VerbatimChar"/>
+        </w:rPr>
+        <w:t xml:space="preserve">FALSE  $ Ba  : num  0 0 0 0 0 0 0 0 0 0 ...</w:t>
+      </w:r>
+      <w:r>
+        <w:br w:type="textWrapping"/>
+      </w:r>
+      <w:r>
+        <w:rPr>
+          <w:rStyle w:val="VerbatimChar"/>
+        </w:rPr>
+        <w:t xml:space="preserve">FALSE  $ Fe  : num  0 0 0 0 0 0.26 0 0 0 0.11 ...</w:t>
+      </w:r>
+      <w:r>
+        <w:br w:type="textWrapping"/>
+      </w:r>
+      <w:r>
+        <w:rPr>
+          <w:rStyle w:val="VerbatimChar"/>
+        </w:rPr>
+        <w:t xml:space="preserve">FALSE  $ Type: Factor w/ 6 levels "1","2","3","5",..: 1 1 1 1 1 1 1 1 1 1 ...</w:t>
+      </w:r>
+    </w:p>
+    <w:p>
+      <w:pPr>
+        <w:pStyle w:val="Heading3"/>
+      </w:pPr>
+      <w:bookmarkStart w:id="53" w:name="a.-using-visualizations-explore-the-predictor-variables-to-understand-their-distributions-as-well-as-the-relationships-between-predictors."/>
+      <w:r>
+        <w:t xml:space="preserve">(a). Using visualizations, explore the predictor variables to understand their distributions as well as the relationships between predictors.</w:t>
+      </w:r>
+      <w:bookmarkEnd w:id="53"/>
+    </w:p>
+    <w:p>
+      <w:pPr>
+        <w:pStyle w:val="SourceCode"/>
+      </w:pPr>
+      <w:r>
+        <w:rPr>
+          <w:rStyle w:val="CommentTok"/>
+        </w:rPr>
         <w:t xml:space="preserve">#code</w:t>
       </w:r>
     </w:p>
@@ -3139,11 +5264,11 @@
       <w:pPr>
         <w:pStyle w:val="Heading3"/>
       </w:pPr>
-      <w:bookmarkStart w:id="41" w:name="b.-use-a-classical-multiplicative-decomposition-to-calculate-the-trend-cycle-and-seasonal-indices."/>
-      <w:r>
-        <w:t xml:space="preserve">(b). Use a classical multiplicative decomposition to calculate the trend-cycle and seasonal indices.</w:t>
-      </w:r>
-      <w:bookmarkEnd w:id="41"/>
+      <w:bookmarkStart w:id="54" w:name="b.-do-there-appear-to-be-any-outliers-in-the-data-are-any-predictors-skewed"/>
+      <w:r>
+        <w:t xml:space="preserve">(b). Do there appear to be any outliers in the data? Are any predictors skewed?</w:t>
+      </w:r>
+      <w:bookmarkEnd w:id="54"/>
     </w:p>
     <w:p>
       <w:pPr>
@@ -3160,11 +5285,11 @@
       <w:pPr>
         <w:pStyle w:val="Heading3"/>
       </w:pPr>
-      <w:bookmarkStart w:id="42" w:name="c.-do-the-results-support-the-graphical-interpretation-from-part-a"/>
-      <w:r>
-        <w:t xml:space="preserve">(c). Do the results support the graphical interpretation from part a?</w:t>
-      </w:r>
-      <w:bookmarkEnd w:id="42"/>
+      <w:bookmarkStart w:id="55" w:name="c.-are-there-any-relevant-transformations-of-one-or-more-predictors-that-might-improve-the-classification-model"/>
+      <w:r>
+        <w:t xml:space="preserve">(c). Are there any relevant transformations of one or more predictors that might improve the classification model?</w:t>
+      </w:r>
+      <w:bookmarkEnd w:id="55"/>
     </w:p>
     <w:p>
       <w:pPr>
@@ -3179,13 +5304,40 @@
     </w:p>
     <w:p>
       <w:pPr>
+        <w:pStyle w:val="Heading2"/>
+      </w:pPr>
+      <w:bookmarkStart w:id="56" w:name="the-soybean-data-can-also-be-found-at-the-uc-irvine-machine-learning-repository.-data-were-collected-to-predict-disease-in-683-soybeans.-the-35-predictors-are-mostly-categorical-and-include-information-on-the-environmental-conditions-e.g.-temperature-precipitation-and-plant-conditions-e.g.-left-spots-mold-growth.-the-outcome-labels-consist-of-19-distinct-classes.-the-data-can-be-loaded-via"/>
+      <w:r>
+        <w:t xml:space="preserve">3.2: The soybean data can also be found at the UC Irvine Machine Learning Repository. Data were collected to predict disease in 683 soybeans. The 35 predictors are mostly categorical and include information on the environmental conditions (e.g., temperature, precipitation) and plant conditions (e.g., left spots, mold growth). The outcome labels consist of 19 distinct classes. The data can be loaded via:</w:t>
+      </w:r>
+      <w:bookmarkEnd w:id="56"/>
+    </w:p>
+    <w:p>
+      <w:pPr>
+        <w:pStyle w:val="SourceCode"/>
+      </w:pPr>
+      <w:r>
+        <w:rPr>
+          <w:rStyle w:val="KeywordTok"/>
+        </w:rPr>
+        <w:t xml:space="preserve">data</w:t>
+      </w:r>
+      <w:r>
+        <w:rPr>
+          <w:rStyle w:val="NormalTok"/>
+        </w:rPr>
+        <w:t xml:space="preserve">(Soybean)</w:t>
+      </w:r>
+    </w:p>
+    <w:p>
+      <w:pPr>
         <w:pStyle w:val="Heading3"/>
       </w:pPr>
-      <w:bookmarkStart w:id="43" w:name="d.-compute-and-plot-the-seasonally-adjusted-data."/>
-      <w:r>
-        <w:t xml:space="preserve">(d). Compute and plot the seasonally adjusted data.</w:t>
-      </w:r>
-      <w:bookmarkEnd w:id="43"/>
+      <w:bookmarkStart w:id="57" w:name="a.-investigate-the-frequency-distributions-for-the-categorical-predictors.-are-any-of-the-distributions-degenerate-in-the-ways-discussed-earlier-in-this-chapter"/>
+      <w:r>
+        <w:t xml:space="preserve">(a). Investigate the frequency distributions for the categorical predictors. Are any of the distributions degenerate in the ways discussed earlier in this chapter?</w:t>
+      </w:r>
+      <w:bookmarkEnd w:id="57"/>
     </w:p>
     <w:p>
       <w:pPr>
@@ -3202,11 +5354,11 @@
       <w:pPr>
         <w:pStyle w:val="Heading3"/>
       </w:pPr>
-      <w:bookmarkStart w:id="44" w:name="e.-change-one-observation-to-be-an-outlier-e.g.-add-500-to-one-observation-and-recompute-the-seasonally-adjusted-data.-what-is-the-effect-of-the-outlier"/>
-      <w:r>
-        <w:t xml:space="preserve">(e). Change one observation to be an outlier (e.g., add 500 to one observation), and recompute the seasonally adjusted data. What is the effect of the outlier?</w:t>
-      </w:r>
-      <w:bookmarkEnd w:id="44"/>
+      <w:bookmarkStart w:id="58" w:name="b.-roughly-18-of-the-data-are-missing.-are-there-particular-predictors-that-are-more-likely-to-be-missing-is-the-pattern-of-missing-data-related-to-the-classes"/>
+      <w:r>
+        <w:t xml:space="preserve">(b). Roughly 18% of the data are missing. Are there particular predictors that are more likely to be missing? Is the pattern of missing data related to the classes?</w:t>
+      </w:r>
+      <w:bookmarkEnd w:id="58"/>
     </w:p>
     <w:p>
       <w:pPr>
@@ -3223,11 +5375,11 @@
       <w:pPr>
         <w:pStyle w:val="Heading3"/>
       </w:pPr>
-      <w:bookmarkStart w:id="45" w:name="f.-does-it-make-any-difference-if-the-outlier-is-near-the-end-rather-than-in-the-middle-of-the-time-series"/>
-      <w:r>
-        <w:t xml:space="preserve">(f). Does it make any difference if the outlier is near the end rather than in the middle of the time series?</w:t>
-      </w:r>
-      <w:bookmarkEnd w:id="45"/>
+      <w:bookmarkStart w:id="59" w:name="c.-develop-a-strategy-for-handling-missing-data-either-by-eliminating-predictors-or-imputation."/>
+      <w:r>
+        <w:t xml:space="preserve">(c). Develop a strategy for handling missing data, either by eliminating predictors or imputation.</w:t>
+      </w:r>
+      <w:bookmarkEnd w:id="59"/>
     </w:p>
     <w:p>
       <w:pPr>
@@ -3244,364 +5396,50 @@
       <w:pPr>
         <w:pStyle w:val="Heading1"/>
       </w:pPr>
-      <w:bookmarkStart w:id="46" w:name="assignment-3"/>
-      <w:r>
-        <w:t xml:space="preserve">Assignment 3</w:t>
-      </w:r>
-      <w:bookmarkEnd w:id="46"/>
+      <w:bookmarkStart w:id="60" w:name="assignment-4"/>
+      <w:r>
+        <w:t xml:space="preserve">Assignment 4</w:t>
+      </w:r>
+      <w:bookmarkEnd w:id="60"/>
     </w:p>
     <w:p>
       <w:pPr>
         <w:pStyle w:val="FirstParagraph"/>
       </w:pPr>
       <w:r>
-        <w:t xml:space="preserve">Week 3: KJ #3.1; KJ #3.2</w:t>
+        <w:t xml:space="preserve">Week 4: HA #7.1; HA #7.3</w:t>
       </w:r>
     </w:p>
     <w:p>
       <w:pPr>
         <w:pStyle w:val="Heading2"/>
       </w:pPr>
-      <w:bookmarkStart w:id="47" w:name="the-uc-irvine-machine-learning-repository-contains-a-data-set-related-to-glass-identification.-the-data-consist-of-214-glass-samples-labeled-as-one-of-seven-class-categories.-there-are-nine-predictors-including-the-refractive-index-and-percentages-of-eight-elements-na-mg-al-si-k-ca-ba-and-fe.-the-data-can-be-accessed-via"/>
-      <w:r>
-        <w:t xml:space="preserve">3.1: The UC Irvine Machine Learning Repository contains a data set related to glass identification. The data consist of 214 glass samples labeled as one of seven class categories. There are nine predictors, including the refractive index and percentages of eight elements: Na, Mg, Al, Si, K, Ca, Ba, and Fe. The data can be accessed via:</w:t>
-      </w:r>
-      <w:bookmarkEnd w:id="47"/>
-    </w:p>
-    <w:p>
-      <w:pPr>
-        <w:pStyle w:val="SourceCode"/>
-      </w:pPr>
-      <w:r>
-        <w:rPr>
-          <w:rStyle w:val="KeywordTok"/>
-        </w:rPr>
-        <w:t xml:space="preserve">data</w:t>
-      </w:r>
-      <w:r>
-        <w:rPr>
-          <w:rStyle w:val="NormalTok"/>
-        </w:rPr>
-        <w:t xml:space="preserve">(Glass)</w:t>
-      </w:r>
-      <w:r>
-        <w:br w:type="textWrapping"/>
-      </w:r>
-      <w:r>
-        <w:rPr>
-          <w:rStyle w:val="KeywordTok"/>
-        </w:rPr>
-        <w:t xml:space="preserve">str</w:t>
-      </w:r>
-      <w:r>
-        <w:rPr>
-          <w:rStyle w:val="NormalTok"/>
-        </w:rPr>
-        <w:t xml:space="preserve">(Glass)</w:t>
-      </w:r>
-    </w:p>
-    <w:p>
-      <w:pPr>
-        <w:pStyle w:val="SourceCode"/>
-      </w:pPr>
+      <w:bookmarkStart w:id="61" w:name="consider-the-pigs-series-the-number-of-pigs-slaughtered-in-victoria-each-month."/>
+      <w:r>
+        <w:t xml:space="preserve">7.1: Consider the</w:t>
+      </w:r>
+      <w:r>
+        <w:t xml:space="preserve"> </w:t>
+      </w:r>
       <w:r>
         <w:rPr>
           <w:rStyle w:val="VerbatimChar"/>
         </w:rPr>
-        <w:t xml:space="preserve">FALSE 'data.frame': 214 obs. of  10 variables:</w:t>
-      </w:r>
-      <w:r>
-        <w:br w:type="textWrapping"/>
-      </w:r>
-      <w:r>
-        <w:rPr>
-          <w:rStyle w:val="VerbatimChar"/>
-        </w:rPr>
-        <w:t xml:space="preserve">FALSE  $ RI  : num  1.52 1.52 1.52 1.52 1.52 ...</w:t>
-      </w:r>
-      <w:r>
-        <w:br w:type="textWrapping"/>
-      </w:r>
-      <w:r>
-        <w:rPr>
-          <w:rStyle w:val="VerbatimChar"/>
-        </w:rPr>
-        <w:t xml:space="preserve">FALSE  $ Na  : num  13.6 13.9 13.5 13.2 13.3 ...</w:t>
-      </w:r>
-      <w:r>
-        <w:br w:type="textWrapping"/>
-      </w:r>
-      <w:r>
-        <w:rPr>
-          <w:rStyle w:val="VerbatimChar"/>
-        </w:rPr>
-        <w:t xml:space="preserve">FALSE  $ Mg  : num  4.49 3.6 3.55 3.69 3.62 3.61 3.6 3.61 3.58 3.6 ...</w:t>
-      </w:r>
-      <w:r>
-        <w:br w:type="textWrapping"/>
-      </w:r>
-      <w:r>
-        <w:rPr>
-          <w:rStyle w:val="VerbatimChar"/>
-        </w:rPr>
-        <w:t xml:space="preserve">FALSE  $ Al  : num  1.1 1.36 1.54 1.29 1.24 1.62 1.14 1.05 1.37 1.36 ...</w:t>
-      </w:r>
-      <w:r>
-        <w:br w:type="textWrapping"/>
-      </w:r>
-      <w:r>
-        <w:rPr>
-          <w:rStyle w:val="VerbatimChar"/>
-        </w:rPr>
-        <w:t xml:space="preserve">FALSE  $ Si  : num  71.8 72.7 73 72.6 73.1 ...</w:t>
-      </w:r>
-      <w:r>
-        <w:br w:type="textWrapping"/>
-      </w:r>
-      <w:r>
-        <w:rPr>
-          <w:rStyle w:val="VerbatimChar"/>
-        </w:rPr>
-        <w:t xml:space="preserve">FALSE  $ K   : num  0.06 0.48 0.39 0.57 0.55 0.64 0.58 0.57 0.56 0.57 ...</w:t>
-      </w:r>
-      <w:r>
-        <w:br w:type="textWrapping"/>
-      </w:r>
-      <w:r>
-        <w:rPr>
-          <w:rStyle w:val="VerbatimChar"/>
-        </w:rPr>
-        <w:t xml:space="preserve">FALSE  $ Ca  : num  8.75 7.83 7.78 8.22 8.07 8.07 8.17 8.24 8.3 8.4 ...</w:t>
-      </w:r>
-      <w:r>
-        <w:br w:type="textWrapping"/>
-      </w:r>
-      <w:r>
-        <w:rPr>
-          <w:rStyle w:val="VerbatimChar"/>
-        </w:rPr>
-        <w:t xml:space="preserve">FALSE  $ Ba  : num  0 0 0 0 0 0 0 0 0 0 ...</w:t>
-      </w:r>
-      <w:r>
-        <w:br w:type="textWrapping"/>
-      </w:r>
-      <w:r>
-        <w:rPr>
-          <w:rStyle w:val="VerbatimChar"/>
-        </w:rPr>
-        <w:t xml:space="preserve">FALSE  $ Fe  : num  0 0 0 0 0 0.26 0 0 0 0.11 ...</w:t>
-      </w:r>
-      <w:r>
-        <w:br w:type="textWrapping"/>
-      </w:r>
-      <w:r>
-        <w:rPr>
-          <w:rStyle w:val="VerbatimChar"/>
-        </w:rPr>
-        <w:t xml:space="preserve">FALSE  $ Type: Factor w/ 6 levels "1","2","3","5",..: 1 1 1 1 1 1 1 1 1 1 ...</w:t>
-      </w:r>
+        <w:t xml:space="preserve">pigs</w:t>
+      </w:r>
+      <w:r>
+        <w:t xml:space="preserve"> </w:t>
+      </w:r>
+      <w:r>
+        <w:t xml:space="preserve">series – the number of pigs slaughtered in Victoria each month.</w:t>
+      </w:r>
+      <w:bookmarkEnd w:id="61"/>
     </w:p>
     <w:p>
       <w:pPr>
         <w:pStyle w:val="Heading3"/>
       </w:pPr>
-      <w:bookmarkStart w:id="48" w:name="a.-using-visualizations-explore-the-predictor-variables-to-understand-their-distributions-as-well-as-the-relationships-between-predictors."/>
-      <w:r>
-        <w:t xml:space="preserve">(a). Using visualizations, explore the predictor variables to understand their distributions as well as the relationships between predictors.</w:t>
-      </w:r>
-      <w:bookmarkEnd w:id="48"/>
-    </w:p>
-    <w:p>
-      <w:pPr>
-        <w:pStyle w:val="SourceCode"/>
-      </w:pPr>
-      <w:r>
-        <w:rPr>
-          <w:rStyle w:val="CommentTok"/>
-        </w:rPr>
-        <w:t xml:space="preserve">#code</w:t>
-      </w:r>
-    </w:p>
-    <w:p>
-      <w:pPr>
-        <w:pStyle w:val="Heading3"/>
-      </w:pPr>
-      <w:bookmarkStart w:id="49" w:name="b.-do-there-appear-to-be-any-outliers-in-the-data-are-any-predictors-skewed"/>
-      <w:r>
-        <w:t xml:space="preserve">(b). Do there appear to be any outliers in the data? Are any predictors skewed?</w:t>
-      </w:r>
-      <w:bookmarkEnd w:id="49"/>
-    </w:p>
-    <w:p>
-      <w:pPr>
-        <w:pStyle w:val="SourceCode"/>
-      </w:pPr>
-      <w:r>
-        <w:rPr>
-          <w:rStyle w:val="CommentTok"/>
-        </w:rPr>
-        <w:t xml:space="preserve">#code</w:t>
-      </w:r>
-    </w:p>
-    <w:p>
-      <w:pPr>
-        <w:pStyle w:val="Heading3"/>
-      </w:pPr>
-      <w:bookmarkStart w:id="50" w:name="c.-are-there-any-relevant-transformations-of-one-or-more-predictors-that-might-improve-the-classification-model"/>
-      <w:r>
-        <w:t xml:space="preserve">(c). Are there any relevant transformations of one or more predictors that might improve the classification model?</w:t>
-      </w:r>
-      <w:bookmarkEnd w:id="50"/>
-    </w:p>
-    <w:p>
-      <w:pPr>
-        <w:pStyle w:val="SourceCode"/>
-      </w:pPr>
-      <w:r>
-        <w:rPr>
-          <w:rStyle w:val="CommentTok"/>
-        </w:rPr>
-        <w:t xml:space="preserve">#code</w:t>
-      </w:r>
-    </w:p>
-    <w:p>
-      <w:pPr>
-        <w:pStyle w:val="Heading2"/>
-      </w:pPr>
-      <w:bookmarkStart w:id="51" w:name="the-soybean-data-can-also-be-found-at-the-uc-irvine-machine-learning-repository.-data-were-collected-to-predict-disease-in-683-soybeans.-the-35-predictors-are-mostly-categorical-and-include-information-on-the-environmental-conditions-e.g.-temperature-precipitation-and-plant-conditions-e.g.-left-spots-mold-growth.-the-outcome-labels-consist-of-19-distinct-classes.-the-data-can-be-loaded-via"/>
-      <w:r>
-        <w:t xml:space="preserve">3.2: The soybean data can also be found at the UC Irvine Machine Learning Repository. Data were collected to predict disease in 683 soybeans. The 35 predictors are mostly categorical and include information on the environmental conditions (e.g., temperature, precipitation) and plant conditions (e.g., left spots, mold growth). The outcome labels consist of 19 distinct classes. The data can be loaded via:</w:t>
-      </w:r>
-      <w:bookmarkEnd w:id="51"/>
-    </w:p>
-    <w:p>
-      <w:pPr>
-        <w:pStyle w:val="SourceCode"/>
-      </w:pPr>
-      <w:r>
-        <w:rPr>
-          <w:rStyle w:val="KeywordTok"/>
-        </w:rPr>
-        <w:t xml:space="preserve">data</w:t>
-      </w:r>
-      <w:r>
-        <w:rPr>
-          <w:rStyle w:val="NormalTok"/>
-        </w:rPr>
-        <w:t xml:space="preserve">(Soybean)</w:t>
-      </w:r>
-    </w:p>
-    <w:p>
-      <w:pPr>
-        <w:pStyle w:val="Heading3"/>
-      </w:pPr>
-      <w:bookmarkStart w:id="52" w:name="a.-investigate-the-frequency-distributions-for-the-categorical-predictors.-are-any-of-the-distributions-degenerate-in-the-ways-discussed-earlier-in-this-chapter"/>
-      <w:r>
-        <w:t xml:space="preserve">(a). Investigate the frequency distributions for the categorical predictors. Are any of the distributions degenerate in the ways discussed earlier in this chapter?</w:t>
-      </w:r>
-      <w:bookmarkEnd w:id="52"/>
-    </w:p>
-    <w:p>
-      <w:pPr>
-        <w:pStyle w:val="SourceCode"/>
-      </w:pPr>
-      <w:r>
-        <w:rPr>
-          <w:rStyle w:val="CommentTok"/>
-        </w:rPr>
-        <w:t xml:space="preserve">#code</w:t>
-      </w:r>
-    </w:p>
-    <w:p>
-      <w:pPr>
-        <w:pStyle w:val="Heading3"/>
-      </w:pPr>
-      <w:bookmarkStart w:id="53" w:name="b.-roughly-18-of-the-data-are-missing.-are-there-particular-predictors-that-are-more-likely-to-be-missing-is-the-pattern-of-missing-data-related-to-the-classes"/>
-      <w:r>
-        <w:t xml:space="preserve">(b). Roughly 18% of the data are missing. Are there particular predictors that are more likely to be missing? Is the pattern of missing data related to the classes?</w:t>
-      </w:r>
-      <w:bookmarkEnd w:id="53"/>
-    </w:p>
-    <w:p>
-      <w:pPr>
-        <w:pStyle w:val="SourceCode"/>
-      </w:pPr>
-      <w:r>
-        <w:rPr>
-          <w:rStyle w:val="CommentTok"/>
-        </w:rPr>
-        <w:t xml:space="preserve">#code</w:t>
-      </w:r>
-    </w:p>
-    <w:p>
-      <w:pPr>
-        <w:pStyle w:val="Heading3"/>
-      </w:pPr>
-      <w:bookmarkStart w:id="54" w:name="c.-develop-a-strategy-for-handling-missing-data-either-by-eliminating-predictors-or-imputation."/>
-      <w:r>
-        <w:t xml:space="preserve">(c). Develop a strategy for handling missing data, either by eliminating predictors or imputation.</w:t>
-      </w:r>
-      <w:bookmarkEnd w:id="54"/>
-    </w:p>
-    <w:p>
-      <w:pPr>
-        <w:pStyle w:val="SourceCode"/>
-      </w:pPr>
-      <w:r>
-        <w:rPr>
-          <w:rStyle w:val="CommentTok"/>
-        </w:rPr>
-        <w:t xml:space="preserve">#code</w:t>
-      </w:r>
-    </w:p>
-    <w:p>
-      <w:pPr>
-        <w:pStyle w:val="Heading1"/>
-      </w:pPr>
-      <w:bookmarkStart w:id="55" w:name="assignment-4"/>
-      <w:r>
-        <w:t xml:space="preserve">Assignment 4</w:t>
-      </w:r>
-      <w:bookmarkEnd w:id="55"/>
-    </w:p>
-    <w:p>
-      <w:pPr>
-        <w:pStyle w:val="FirstParagraph"/>
-      </w:pPr>
-      <w:r>
-        <w:t xml:space="preserve">Week 4: HA #7.1; HA #7.3</w:t>
-      </w:r>
-    </w:p>
-    <w:p>
-      <w:pPr>
-        <w:pStyle w:val="Heading2"/>
-      </w:pPr>
-      <w:bookmarkStart w:id="56" w:name="consider-the-pigs-series-the-number-of-pigs-slaughtered-in-victoria-each-month."/>
-      <w:r>
-        <w:t xml:space="preserve">7.1: Consider the</w:t>
-      </w:r>
-      <w:r>
-        <w:t xml:space="preserve"> </w:t>
-      </w:r>
-      <w:r>
-        <w:rPr>
-          <w:rStyle w:val="VerbatimChar"/>
-        </w:rPr>
-        <w:t xml:space="preserve">pigs</w:t>
-      </w:r>
-      <w:r>
-        <w:t xml:space="preserve"> </w:t>
-      </w:r>
-      <w:r>
-        <w:t xml:space="preserve">series – the number of pigs slaughtered in Victoria each month.</w:t>
-      </w:r>
-      <w:bookmarkEnd w:id="56"/>
-    </w:p>
-    <w:p>
-      <w:pPr>
-        <w:pStyle w:val="Heading3"/>
-      </w:pPr>
-      <w:bookmarkStart w:id="57" w:name="a.-use-the-ses-function-in-r-to-find-the-optimal-values-of-alpha-and-ell_0-and-generate-forecasts-for-the-next-four-months."/>
+      <w:bookmarkStart w:id="62" w:name="a.-use-the-ses-function-in-r-to-find-the-optimal-values-of-alpha-and-ell_0-and-generate-forecasts-for-the-next-four-months."/>
       <w:r>
         <w:t xml:space="preserve">(a). Use the</w:t>
       </w:r>
@@ -3654,7 +5492,7 @@
       <w:r>
         <w:t xml:space="preserve">, and generate forecasts for the next four months.</w:t>
       </w:r>
-      <w:bookmarkEnd w:id="57"/>
+      <w:bookmarkEnd w:id="62"/>
     </w:p>
     <w:p>
       <w:pPr>
@@ -3671,7 +5509,7 @@
       <w:pPr>
         <w:pStyle w:val="Heading3"/>
       </w:pPr>
-      <w:bookmarkStart w:id="58" w:name="b.-compute-a-95-prediction-interval-for-the-first-forecast-using-hatypm1.96s-where-s-is-the-standard-deviation-of-the-residuals.-compare-your-interval-with-the-interval-produced-by-r."/>
+      <w:bookmarkStart w:id="63" w:name="b.-compute-a-95-prediction-interval-for-the-first-forecast-using-hatypm1.96s-where-s-is-the-standard-deviation-of-the-residuals.-compare-your-interval-with-the-interval-produced-by-r."/>
       <w:r>
         <w:t xml:space="preserve">(b). Compute a 95% prediction interval for the first forecast using</w:t>
       </w:r>
@@ -3721,7 +5559,7 @@
       <w:r>
         <w:t xml:space="preserve">is the standard deviation of the residuals. Compare your interval with the interval produced by R.</w:t>
       </w:r>
-      <w:bookmarkEnd w:id="58"/>
+      <w:bookmarkEnd w:id="63"/>
     </w:p>
     <w:p>
       <w:pPr>
@@ -3738,7 +5576,7 @@
       <w:pPr>
         <w:pStyle w:val="Heading2"/>
       </w:pPr>
-      <w:bookmarkStart w:id="59" w:name="modify-your-function-from-the-previous-exercise-to-return-the-sum-of-squared-errors-rather-than-the-forecast-of-the-next-observation.-then-use-the-optim-function-to-find-the-optimal-values-of-alpha-and-ell_0.-do-you-get-the-same-values-as-the-ses-function"/>
+      <w:bookmarkStart w:id="64" w:name="modify-your-function-from-the-previous-exercise-to-return-the-sum-of-squared-errors-rather-than-the-forecast-of-the-next-observation.-then-use-the-optim-function-to-find-the-optimal-values-of-alpha-and-ell_0.-do-you-get-the-same-values-as-the-ses-function"/>
       <w:r>
         <w:t xml:space="preserve">7.3: Modify your function from the previous exercise to return the sum of squared errors rather than the forecast of the next observation. Then use the</w:t>
       </w:r>
@@ -3806,7 +5644,7 @@
       <w:r>
         <w:t xml:space="preserve">function?</w:t>
       </w:r>
-      <w:bookmarkEnd w:id="59"/>
+      <w:bookmarkEnd w:id="64"/>
     </w:p>
     <w:p>
       <w:pPr>
@@ -3823,11 +5661,11 @@
       <w:pPr>
         <w:pStyle w:val="Heading1"/>
       </w:pPr>
-      <w:bookmarkStart w:id="60" w:name="assignment-5"/>
+      <w:bookmarkStart w:id="65" w:name="assignment-5"/>
       <w:r>
         <w:t xml:space="preserve">Assignment 5</w:t>
       </w:r>
-      <w:bookmarkEnd w:id="60"/>
+      <w:bookmarkEnd w:id="65"/>
     </w:p>
     <w:p>
       <w:pPr>
@@ -3841,21 +5679,21 @@
       <w:pPr>
         <w:pStyle w:val="Heading2"/>
       </w:pPr>
-      <w:bookmarkStart w:id="61" w:name="data-set-books-contains-the-daily-sales-of-paperback-and-hardcover-books-at-the-same-store.-the-task-is-to-forecast-the-next-four-days-sales-for-paperback-and-hardcover-books."/>
+      <w:bookmarkStart w:id="66" w:name="data-set-books-contains-the-daily-sales-of-paperback-and-hardcover-books-at-the-same-store.-the-task-is-to-forecast-the-next-four-days-sales-for-paperback-and-hardcover-books."/>
       <w:r>
         <w:t xml:space="preserve">7.5: Data set books contains the daily sales of paperback and hardcover books at the same store. The task is to forecast the next four days’ sales for paperback and hardcover books.</w:t>
       </w:r>
-      <w:bookmarkEnd w:id="61"/>
+      <w:bookmarkEnd w:id="66"/>
     </w:p>
     <w:p>
       <w:pPr>
         <w:pStyle w:val="Heading3"/>
       </w:pPr>
-      <w:bookmarkStart w:id="62" w:name="a.-plot-the-series-and-discuss-the-main-features-of-the-data."/>
+      <w:bookmarkStart w:id="67" w:name="a.-plot-the-series-and-discuss-the-main-features-of-the-data."/>
       <w:r>
         <w:t xml:space="preserve">(a). Plot the series and discuss the main features of the data.</w:t>
       </w:r>
-      <w:bookmarkEnd w:id="62"/>
+      <w:bookmarkEnd w:id="67"/>
     </w:p>
     <w:p>
       <w:pPr>
@@ -3872,7 +5710,7 @@
       <w:pPr>
         <w:pStyle w:val="Heading3"/>
       </w:pPr>
-      <w:bookmarkStart w:id="63" w:name="b.-use-the-ses-function-to-forecast-each-series-and-plot-the-forecasts."/>
+      <w:bookmarkStart w:id="68" w:name="b.-use-the-ses-function-to-forecast-each-series-and-plot-the-forecasts."/>
       <w:r>
         <w:t xml:space="preserve">(b). Use the</w:t>
       </w:r>
@@ -3891,7 +5729,7 @@
       <w:r>
         <w:t xml:space="preserve">function to forecast each series, and plot the forecasts.</w:t>
       </w:r>
-      <w:bookmarkEnd w:id="63"/>
+      <w:bookmarkEnd w:id="68"/>
     </w:p>
     <w:p>
       <w:pPr>
@@ -3908,11 +5746,11 @@
       <w:pPr>
         <w:pStyle w:val="Heading3"/>
       </w:pPr>
-      <w:bookmarkStart w:id="64" w:name="c.-compute-the-rmse-values-for-the-training-data-in-each-case."/>
+      <w:bookmarkStart w:id="69" w:name="c.-compute-the-rmse-values-for-the-training-data-in-each-case."/>
       <w:r>
         <w:t xml:space="preserve">(c). Compute the RMSE values for the training data in each case.</w:t>
       </w:r>
-      <w:bookmarkEnd w:id="64"/>
+      <w:bookmarkEnd w:id="69"/>
     </w:p>
     <w:p>
       <w:pPr>
@@ -3929,17 +5767,17 @@
       <w:pPr>
         <w:pStyle w:val="Heading2"/>
       </w:pPr>
-      <w:bookmarkStart w:id="65" w:name="continuation-of-exercise-7.5."/>
+      <w:bookmarkStart w:id="70" w:name="continuation-of-exercise-7.5."/>
       <w:r>
         <w:t xml:space="preserve">7.6: Continuation of exercise 7.5.</w:t>
       </w:r>
-      <w:bookmarkEnd w:id="65"/>
+      <w:bookmarkEnd w:id="70"/>
     </w:p>
     <w:p>
       <w:pPr>
         <w:pStyle w:val="Heading3"/>
       </w:pPr>
-      <w:bookmarkStart w:id="66" w:name="a.-now-apply-holts-linear-method-to-the-paperback-and-hardback-series-and-compute-four-day-forecasts-in-each-case."/>
+      <w:bookmarkStart w:id="71" w:name="a.-now-apply-holts-linear-method-to-the-paperback-and-hardback-series-and-compute-four-day-forecasts-in-each-case."/>
       <w:r>
         <w:t xml:space="preserve">(a). Now apply Holt’s linear method to the</w:t>
       </w:r>
@@ -3973,7 +5811,7 @@
       <w:r>
         <w:t xml:space="preserve">series and compute four-day forecasts in each case.</w:t>
       </w:r>
-      <w:bookmarkEnd w:id="66"/>
+      <w:bookmarkEnd w:id="71"/>
     </w:p>
     <w:p>
       <w:pPr>
@@ -3990,11 +5828,11 @@
       <w:pPr>
         <w:pStyle w:val="Heading3"/>
       </w:pPr>
-      <w:bookmarkStart w:id="67" w:name="b.-compare-the-rmse-measures-of-holts-method-for-the-two-series-to-those-of-simple-exponential-smoothing-in-the-previous-question.-remember-that-holts-method-is-using-one-more-parameter-than-ses.-discuss-the-merits-of-the-two-forecasting-methods-for-these-data-sets."/>
+      <w:bookmarkStart w:id="72" w:name="b.-compare-the-rmse-measures-of-holts-method-for-the-two-series-to-those-of-simple-exponential-smoothing-in-the-previous-question.-remember-that-holts-method-is-using-one-more-parameter-than-ses.-discuss-the-merits-of-the-two-forecasting-methods-for-these-data-sets."/>
       <w:r>
         <w:t xml:space="preserve">(b). Compare the RMSE measures of Holt’s method for the two series to those of simple exponential smoothing in the previous question. (Remember that Holt’s method is using one more parameter than SES.) Discuss the merits of the two forecasting methods for these data sets.</w:t>
       </w:r>
-      <w:bookmarkEnd w:id="67"/>
+      <w:bookmarkEnd w:id="72"/>
     </w:p>
     <w:p>
       <w:pPr>
@@ -4011,11 +5849,11 @@
       <w:pPr>
         <w:pStyle w:val="Heading3"/>
       </w:pPr>
-      <w:bookmarkStart w:id="68" w:name="c.-compare-the-forecasts-for-the-two-series-using-both-methods.-which-do-you-think-is-best"/>
+      <w:bookmarkStart w:id="73" w:name="c.-compare-the-forecasts-for-the-two-series-using-both-methods.-which-do-you-think-is-best"/>
       <w:r>
         <w:t xml:space="preserve">(c). Compare the forecasts for the two series using both methods. Which do you think is best?</w:t>
       </w:r>
-      <w:bookmarkEnd w:id="68"/>
+      <w:bookmarkEnd w:id="73"/>
     </w:p>
     <w:p>
       <w:pPr>
@@ -4032,7 +5870,7 @@
       <w:pPr>
         <w:pStyle w:val="Heading3"/>
       </w:pPr>
-      <w:bookmarkStart w:id="69" w:name="d.-calculate-a-95-prediction-interval-for-the-first-forecast-for-each-series-using-the-rmse-values-and-assuming-normal-errors.-compare-your-intervals-with-those-produced-using-ses-and-holt."/>
+      <w:bookmarkStart w:id="74" w:name="d.-calculate-a-95-prediction-interval-for-the-first-forecast-for-each-series-using-the-rmse-values-and-assuming-normal-errors.-compare-your-intervals-with-those-produced-using-ses-and-holt."/>
       <w:r>
         <w:t xml:space="preserve">(d). Calculate a 95% prediction interval for the first forecast for each series, using the RMSE values and assuming normal errors. Compare your intervals with those produced using</w:t>
       </w:r>
@@ -4063,7 +5901,7 @@
       <w:r>
         <w:t xml:space="preserve">.</w:t>
       </w:r>
-      <w:bookmarkEnd w:id="69"/>
+      <w:bookmarkEnd w:id="74"/>
     </w:p>
     <w:p>
       <w:pPr>
@@ -4080,7 +5918,7 @@
       <w:pPr>
         <w:pStyle w:val="Heading2"/>
       </w:pPr>
-      <w:bookmarkStart w:id="70" w:name="for-this-exercise-use-data-set-ukcars-the-quarterly-uk-passenger-vehicle-production-data-from-1977q1-2005q1."/>
+      <w:bookmarkStart w:id="75" w:name="for-this-exercise-use-data-set-ukcars-the-quarterly-uk-passenger-vehicle-production-data-from-1977q1-2005q1."/>
       <w:r>
         <w:t xml:space="preserve">7.10: For this exercise use data set</w:t>
       </w:r>
@@ -4096,17 +5934,17 @@
       <w:r>
         <w:t xml:space="preserve">, the quarterly UK passenger vehicle production data from 1977Q1-2005Q1.</w:t>
       </w:r>
-      <w:bookmarkEnd w:id="70"/>
+      <w:bookmarkEnd w:id="75"/>
     </w:p>
     <w:p>
       <w:pPr>
         <w:pStyle w:val="Heading3"/>
       </w:pPr>
-      <w:bookmarkStart w:id="71" w:name="a.-plot-the-data-and-describe-the-main-features-of-the-series."/>
+      <w:bookmarkStart w:id="76" w:name="a.-plot-the-data-and-describe-the-main-features-of-the-series."/>
       <w:r>
         <w:t xml:space="preserve">(a). Plot the data and describe the main features of the series.</w:t>
       </w:r>
-      <w:bookmarkEnd w:id="71"/>
+      <w:bookmarkEnd w:id="76"/>
     </w:p>
     <w:p>
       <w:pPr>
@@ -4123,11 +5961,11 @@
       <w:pPr>
         <w:pStyle w:val="Heading3"/>
       </w:pPr>
-      <w:bookmarkStart w:id="72" w:name="b.-decompose-the-series-using-stl-and-obtain-the-seasonally-adjusted-data."/>
+      <w:bookmarkStart w:id="77" w:name="b.-decompose-the-series-using-stl-and-obtain-the-seasonally-adjusted-data."/>
       <w:r>
         <w:t xml:space="preserve">(b). Decompose the series using STL and obtain the seasonally adjusted data.</w:t>
       </w:r>
-      <w:bookmarkEnd w:id="72"/>
+      <w:bookmarkEnd w:id="77"/>
     </w:p>
     <w:p>
       <w:pPr>
@@ -4144,7 +5982,7 @@
       <w:pPr>
         <w:pStyle w:val="Heading3"/>
       </w:pPr>
-      <w:bookmarkStart w:id="73" w:name="c.-forecast-the-next-two-years-of-the-series-using-an-additive-damped-trend-method-applied-to-the-seasonally-adjusted-data.-this-can-be-done-in-one-step-using-stlf-with-arguments-etsmodelaan-dampedtrue."/>
+      <w:bookmarkStart w:id="78" w:name="c.-forecast-the-next-two-years-of-the-series-using-an-additive-damped-trend-method-applied-to-the-seasonally-adjusted-data.-this-can-be-done-in-one-step-using-stlf-with-arguments-etsmodelaan-dampedtrue."/>
       <w:r>
         <w:t xml:space="preserve">(c). Forecast the next two years of the series using an additive damped trend method applied to the seasonally adjusted data. (This can be done in one step using</w:t>
       </w:r>
@@ -4187,7 +6025,7 @@
       <w:r>
         <w:t xml:space="preserve">.)</w:t>
       </w:r>
-      <w:bookmarkEnd w:id="73"/>
+      <w:bookmarkEnd w:id="78"/>
     </w:p>
     <w:p>
       <w:pPr>
@@ -4204,11 +6042,11 @@
       <w:pPr>
         <w:pStyle w:val="Heading3"/>
       </w:pPr>
-      <w:bookmarkStart w:id="74" w:name="d.-forecast-the-next-two-years-of-the-series-using-holta-s-linear-method-applied-to-the-seasonally-adjusted-data-as-before-but-with-dampedfalse."/>
+      <w:bookmarkStart w:id="79" w:name="d.-forecast-the-next-two-years-of-the-series-using-holta-s-linear-method-applied-to-the-seasonally-adjusted-data-as-before-but-with-dampedfalse."/>
       <w:r>
         <w:t xml:space="preserve">(d). Forecast the next two years of the series using Holtâ-s linear method applied to the seasonally adjusted data (as before but with damped=FALSE).</w:t>
       </w:r>
-      <w:bookmarkEnd w:id="74"/>
+      <w:bookmarkEnd w:id="79"/>
     </w:p>
     <w:p>
       <w:pPr>
@@ -4225,11 +6063,11 @@
       <w:pPr>
         <w:pStyle w:val="Heading3"/>
       </w:pPr>
-      <w:bookmarkStart w:id="75" w:name="e.-now-use-ets-to-choose-a-seasonal-model-for-the-data."/>
+      <w:bookmarkStart w:id="80" w:name="e.-now-use-ets-to-choose-a-seasonal-model-for-the-data."/>
       <w:r>
         <w:t xml:space="preserve">(e). Now use ets() to choose a seasonal model for the data.</w:t>
       </w:r>
-      <w:bookmarkEnd w:id="75"/>
+      <w:bookmarkEnd w:id="80"/>
     </w:p>
     <w:p>
       <w:pPr>
@@ -4246,11 +6084,11 @@
       <w:pPr>
         <w:pStyle w:val="Heading3"/>
       </w:pPr>
-      <w:bookmarkStart w:id="76" w:name="f.-compare-the-rmse-of-the-ets-model-with-the-rmse-of-the-models-you-obtained-using-stl-decompositions.-which-gives-the-better-in-sample-fits"/>
+      <w:bookmarkStart w:id="81" w:name="f.-compare-the-rmse-of-the-ets-model-with-the-rmse-of-the-models-you-obtained-using-stl-decompositions.-which-gives-the-better-in-sample-fits"/>
       <w:r>
         <w:t xml:space="preserve">(f). Compare the RMSE of the ETS model with the RMSE of the models you obtained using STL decompositions. Which gives the better in-sample fits?</w:t>
       </w:r>
-      <w:bookmarkEnd w:id="76"/>
+      <w:bookmarkEnd w:id="81"/>
     </w:p>
     <w:p>
       <w:pPr>
@@ -4267,11 +6105,11 @@
       <w:pPr>
         <w:pStyle w:val="Heading3"/>
       </w:pPr>
-      <w:bookmarkStart w:id="77" w:name="g.-compare-the-forecasts-from-the-three-approaches-which-seems-most-reasonable"/>
+      <w:bookmarkStart w:id="82" w:name="g.-compare-the-forecasts-from-the-three-approaches-which-seems-most-reasonable"/>
       <w:r>
         <w:t xml:space="preserve">(g). Compare the forecasts from the three approaches? Which seems most reasonable?</w:t>
       </w:r>
-      <w:bookmarkEnd w:id="77"/>
+      <w:bookmarkEnd w:id="82"/>
     </w:p>
     <w:p>
       <w:pPr>
@@ -4288,11 +6126,11 @@
       <w:pPr>
         <w:pStyle w:val="Heading3"/>
       </w:pPr>
-      <w:bookmarkStart w:id="78" w:name="h.-check-the-residuals-of-your-preferred-model."/>
+      <w:bookmarkStart w:id="83" w:name="h.-check-the-residuals-of-your-preferred-model."/>
       <w:r>
         <w:t xml:space="preserve">(h). Check the residuals of your preferred model.</w:t>
       </w:r>
-      <w:bookmarkEnd w:id="78"/>
+      <w:bookmarkEnd w:id="83"/>
     </w:p>
     <w:p>
       <w:pPr>
@@ -4309,11 +6147,11 @@
       <w:pPr>
         <w:pStyle w:val="Heading1"/>
       </w:pPr>
-      <w:bookmarkStart w:id="79" w:name="assignment-6"/>
+      <w:bookmarkStart w:id="84" w:name="assignment-6"/>
       <w:r>
         <w:t xml:space="preserve">Assignment 6</w:t>
       </w:r>
-      <w:bookmarkEnd w:id="79"/>
+      <w:bookmarkEnd w:id="84"/>
     </w:p>
     <w:p>
       <w:pPr>
@@ -4327,21 +6165,21 @@
       <w:pPr>
         <w:pStyle w:val="Heading2"/>
       </w:pPr>
-      <w:bookmarkStart w:id="80" w:name="figure-8.31-shows-the-acfs-for-36-random-numbers-360-random-numbers-and-1000-random-numbers."/>
+      <w:bookmarkStart w:id="85" w:name="figure-8.31-shows-the-acfs-for-36-random-numbers-360-random-numbers-and-1000-random-numbers."/>
       <w:r>
         <w:t xml:space="preserve">8.1: Figure 8.31 shows the ACFs for 36 random numbers, 360 random numbers and 1,000 random numbers.</w:t>
       </w:r>
-      <w:bookmarkEnd w:id="80"/>
+      <w:bookmarkEnd w:id="85"/>
     </w:p>
     <w:p>
       <w:pPr>
         <w:pStyle w:val="Heading3"/>
       </w:pPr>
-      <w:bookmarkStart w:id="81" w:name="a.-explain-the-differences-among-these-figures.-do-they-all-indicate-that-the-data-are-white-noise"/>
+      <w:bookmarkStart w:id="86" w:name="a.-explain-the-differences-among-these-figures.-do-they-all-indicate-that-the-data-are-white-noise"/>
       <w:r>
         <w:t xml:space="preserve">(a). Explain the differences among these figures. Do they all indicate that the data are white noise?</w:t>
       </w:r>
-      <w:bookmarkEnd w:id="81"/>
+      <w:bookmarkEnd w:id="86"/>
     </w:p>
     <w:p>
       <w:pPr>
@@ -4363,7 +6201,7 @@
                     </pic:cNvPicPr>
                   </pic:nvPicPr>
                   <pic:blipFill>
-                    <a:blip r:embed="rId82"/>
+                    <a:blip r:embed="rId87"/>
                     <a:stretch>
                       <a:fillRect/>
                     </a:stretch>
@@ -4394,11 +6232,11 @@
       <w:pPr>
         <w:pStyle w:val="Heading3"/>
       </w:pPr>
-      <w:bookmarkStart w:id="83" w:name="b.-why-are-the-critical-values-at-different-distances-from-the-mean-of-zero-why-are-the-autocorrelations-different-in-each-figure-when-they-each-refer-to-white-noise"/>
+      <w:bookmarkStart w:id="88" w:name="b.-why-are-the-critical-values-at-different-distances-from-the-mean-of-zero-why-are-the-autocorrelations-different-in-each-figure-when-they-each-refer-to-white-noise"/>
       <w:r>
         <w:t xml:space="preserve">(b). Why are the critical values at different distances from the mean of zero? Why are the autocorrelations different in each figure when they each refer to white noise?</w:t>
       </w:r>
-      <w:bookmarkEnd w:id="83"/>
+      <w:bookmarkEnd w:id="88"/>
     </w:p>
     <w:p>
       <w:pPr>
@@ -4415,7 +6253,7 @@
       <w:pPr>
         <w:pStyle w:val="Heading2"/>
       </w:pPr>
-      <w:bookmarkStart w:id="84" w:name="a-classic-example-of-a-non-stationary-series-is-the-daily-closing-ibm-stock-price-series-data-set-ibmclose.-use-r-to-plot-the-daily-closing-prices-for-ibm-stock-and-the-acf-and-pacf.-explain-how-each-plot-shows-that-the-series-is-non-stationary-and-should-be-differenced."/>
+      <w:bookmarkStart w:id="89" w:name="a-classic-example-of-a-non-stationary-series-is-the-daily-closing-ibm-stock-price-series-data-set-ibmclose.-use-r-to-plot-the-daily-closing-prices-for-ibm-stock-and-the-acf-and-pacf.-explain-how-each-plot-shows-that-the-series-is-non-stationary-and-should-be-differenced."/>
       <w:r>
         <w:t xml:space="preserve">8.2: A classic example of a non-stationary series is the daily closing IBM stock price series (data set</w:t>
       </w:r>
@@ -4431,7 +6269,7 @@
       <w:r>
         <w:t xml:space="preserve">). Use R to plot the daily closing prices for IBM stock and the ACF and PACF. Explain how each plot shows that the series is non-stationary and should be differenced.</w:t>
       </w:r>
-      <w:bookmarkEnd w:id="84"/>
+      <w:bookmarkEnd w:id="89"/>
     </w:p>
     <w:p>
       <w:pPr>
@@ -4448,17 +6286,17 @@
       <w:pPr>
         <w:pStyle w:val="Heading2"/>
       </w:pPr>
-      <w:bookmarkStart w:id="85" w:name="use-r-to-simulate-and-plot-some-data-from-simple-arima-models."/>
+      <w:bookmarkStart w:id="90" w:name="use-r-to-simulate-and-plot-some-data-from-simple-arima-models."/>
       <w:r>
         <w:t xml:space="preserve">8.6: Use R to simulate and plot some data from simple ARIMA models.</w:t>
       </w:r>
-      <w:bookmarkEnd w:id="85"/>
+      <w:bookmarkEnd w:id="90"/>
     </w:p>
     <w:p>
       <w:pPr>
         <w:pStyle w:val="Heading3"/>
       </w:pPr>
-      <w:bookmarkStart w:id="86" w:name="a.-use-the-following-r-code-to-generate-data-from-an-ar1-model-with-phi_10.6-and-sigma21.-the-process-starts-with-y_10."/>
+      <w:bookmarkStart w:id="91" w:name="a.-use-the-following-r-code-to-generate-data-from-an-ar1-model-with-phi_10.6-and-sigma21.-the-process-starts-with-y_10."/>
       <w:r>
         <w:t xml:space="preserve">(a). Use the following R code to generate data from an AR(1) model with</w:t>
       </w:r>
@@ -4543,7 +6381,7 @@
       <w:r>
         <w:t xml:space="preserve">.</w:t>
       </w:r>
-      <w:bookmarkEnd w:id="86"/>
+      <w:bookmarkEnd w:id="91"/>
     </w:p>
     <w:p>
       <w:pPr>
@@ -4755,7 +6593,7 @@
       <w:pPr>
         <w:pStyle w:val="Heading3"/>
       </w:pPr>
-      <w:bookmarkStart w:id="87" w:name="b.-produce-a-time-plot-for-the-series.-how-does-the-plot-change-as-you-change-phi_1"/>
+      <w:bookmarkStart w:id="92" w:name="b.-produce-a-time-plot-for-the-series.-how-does-the-plot-change-as-you-change-phi_1"/>
       <w:r>
         <w:t xml:space="preserve">(b). Produce a time plot for the series. How does the plot change as you change</w:t>
       </w:r>
@@ -4779,7 +6617,7 @@
       <w:r>
         <w:t xml:space="preserve">?</w:t>
       </w:r>
-      <w:bookmarkEnd w:id="87"/>
+      <w:bookmarkEnd w:id="92"/>
     </w:p>
     <w:p>
       <w:pPr>
@@ -4796,7 +6634,7 @@
       <w:pPr>
         <w:pStyle w:val="Heading3"/>
       </w:pPr>
-      <w:bookmarkStart w:id="88" w:name="c.-write-your-own-code-to-generate-data-from-an-ma1-model-with-theta_10.6-and-sigma21."/>
+      <w:bookmarkStart w:id="93" w:name="c.-write-your-own-code-to-generate-data-from-an-ma1-model-with-theta_10.6-and-sigma21."/>
       <w:r>
         <w:t xml:space="preserve">(c). Write your own code to generate data from an MA(1) model with</w:t>
       </w:r>
@@ -4867,7 +6705,7 @@
       <w:r>
         <w:t xml:space="preserve">.</w:t>
       </w:r>
-      <w:bookmarkEnd w:id="88"/>
+      <w:bookmarkEnd w:id="93"/>
     </w:p>
     <w:p>
       <w:pPr>
@@ -4884,7 +6722,7 @@
       <w:pPr>
         <w:pStyle w:val="Heading3"/>
       </w:pPr>
-      <w:bookmarkStart w:id="89" w:name="d.produce-a-time-plot-for-the-series.-how-does-the-plot-change-as-you-change-theta_1"/>
+      <w:bookmarkStart w:id="94" w:name="d.produce-a-time-plot-for-the-series.-how-does-the-plot-change-as-you-change-theta_1"/>
       <w:r>
         <w:t xml:space="preserve">(d).Produce a time plot for the series. How does the plot change as you change</w:t>
       </w:r>
@@ -4908,7 +6746,7 @@
       <w:r>
         <w:t xml:space="preserve">?</w:t>
       </w:r>
-      <w:bookmarkEnd w:id="89"/>
+      <w:bookmarkEnd w:id="94"/>
     </w:p>
     <w:p>
       <w:pPr>
@@ -4925,7 +6763,7 @@
       <w:pPr>
         <w:pStyle w:val="Heading3"/>
       </w:pPr>
-      <w:bookmarkStart w:id="90" w:name="e.-generate-data-from-an-arma11-model-with-phi_10.6-theta_10.6-and-sigma21."/>
+      <w:bookmarkStart w:id="95" w:name="e.-generate-data-from-an-arma11-model-with-phi_10.6-theta_10.6-and-sigma21."/>
       <w:r>
         <w:t xml:space="preserve">(e). Generate data from an ARMA(1,1) model with</w:t>
       </w:r>
@@ -5007,7 +6845,7 @@
       <w:r>
         <w:t xml:space="preserve">.</w:t>
       </w:r>
-      <w:bookmarkEnd w:id="90"/>
+      <w:bookmarkEnd w:id="95"/>
     </w:p>
     <w:p>
       <w:pPr>
@@ -5024,7 +6862,7 @@
       <w:pPr>
         <w:pStyle w:val="Heading3"/>
       </w:pPr>
-      <w:bookmarkStart w:id="91" w:name="f.-generate-data-from-an-ar2-model-with-phi_1-0.8-phi_20.3-and-sigma21.-note-that-these-parameters-will-give-a-non-stationary-series."/>
+      <w:bookmarkStart w:id="96" w:name="f.-generate-data-from-an-ar2-model-with-phi_1-0.8-phi_20.3-and-sigma21.-note-that-these-parameters-will-give-a-non-stationary-series."/>
       <w:r>
         <w:t xml:space="preserve">(f). Generate data from an AR(2) model with</w:t>
       </w:r>
@@ -5109,7 +6947,7 @@
       <w:r>
         <w:t xml:space="preserve">. (Note that these parameters will give a non-stationary series.)</w:t>
       </w:r>
-      <w:bookmarkEnd w:id="91"/>
+      <w:bookmarkEnd w:id="96"/>
     </w:p>
     <w:p>
       <w:pPr>
@@ -5126,11 +6964,11 @@
       <w:pPr>
         <w:pStyle w:val="Heading3"/>
       </w:pPr>
-      <w:bookmarkStart w:id="92" w:name="g.-graph-the-latter-two-series-and-compare-them."/>
+      <w:bookmarkStart w:id="97" w:name="g.-graph-the-latter-two-series-and-compare-them."/>
       <w:r>
         <w:t xml:space="preserve">(g). Graph the latter two series and compare them.</w:t>
       </w:r>
-      <w:bookmarkEnd w:id="92"/>
+      <w:bookmarkEnd w:id="97"/>
     </w:p>
     <w:p>
       <w:pPr>
@@ -5147,7 +6985,7 @@
       <w:pPr>
         <w:pStyle w:val="Heading2"/>
       </w:pPr>
-      <w:bookmarkStart w:id="93" w:name="consider-austa-the-total-international-visitors-to-australia-in-millions-for-the-period-1980-2015."/>
+      <w:bookmarkStart w:id="98" w:name="consider-austa-the-total-international-visitors-to-australia-in-millions-for-the-period-1980-2015."/>
       <w:r>
         <w:t xml:space="preserve">8.8: Consider</w:t>
       </w:r>
@@ -5163,13 +7001,13 @@
       <w:r>
         <w:t xml:space="preserve">, the total international visitors to Australia (in millions) for the period 1980-2015.</w:t>
       </w:r>
-      <w:bookmarkEnd w:id="93"/>
+      <w:bookmarkEnd w:id="98"/>
     </w:p>
     <w:p>
       <w:pPr>
         <w:pStyle w:val="Heading3"/>
       </w:pPr>
-      <w:bookmarkStart w:id="94" w:name="a.-use-auto.arima-to-find-an-appropriate-arima-model.-what-model-was-selected.-check-that-the-residuals-look-like-white-noise.-plot-forecasts-for-the-next-10-periods."/>
+      <w:bookmarkStart w:id="99" w:name="a.-use-auto.arima-to-find-an-appropriate-arima-model.-what-model-was-selected.-check-that-the-residuals-look-like-white-noise.-plot-forecasts-for-the-next-10-periods."/>
       <w:r>
         <w:t xml:space="preserve">(a). Use</w:t>
       </w:r>
@@ -5188,7 +7026,7 @@
       <w:r>
         <w:t xml:space="preserve">to find an appropriate ARIMA model. What model was selected. Check that the residuals look like white noise. Plot forecasts for the next 10 periods.</w:t>
       </w:r>
-      <w:bookmarkEnd w:id="94"/>
+      <w:bookmarkEnd w:id="99"/>
     </w:p>
     <w:p>
       <w:pPr>
@@ -5205,11 +7043,11 @@
       <w:pPr>
         <w:pStyle w:val="Heading3"/>
       </w:pPr>
-      <w:bookmarkStart w:id="95" w:name="b.-plot-forecasts-from-an-arima011-model-with-no-drift-and-compare-these-to-part-a.-remove-the-ma-term-and-plot-again."/>
+      <w:bookmarkStart w:id="100" w:name="b.-plot-forecasts-from-an-arima011-model-with-no-drift-and-compare-these-to-part-a.-remove-the-ma-term-and-plot-again."/>
       <w:r>
         <w:t xml:space="preserve">(b). Plot forecasts from an ARIMA(0,1,1) model with no drift and compare these to part a. Remove the MA term and plot again.</w:t>
       </w:r>
-      <w:bookmarkEnd w:id="95"/>
+      <w:bookmarkEnd w:id="100"/>
     </w:p>
     <w:p>
       <w:pPr>
@@ -5226,11 +7064,11 @@
       <w:pPr>
         <w:pStyle w:val="Heading3"/>
       </w:pPr>
-      <w:bookmarkStart w:id="96" w:name="c.-plot-forecasts-from-an-arima213-model-with-drift.-remove-the-constant-and-see-what-happens."/>
+      <w:bookmarkStart w:id="101" w:name="c.-plot-forecasts-from-an-arima213-model-with-drift.-remove-the-constant-and-see-what-happens."/>
       <w:r>
         <w:t xml:space="preserve">(c). Plot forecasts from an ARIMA(2,1,3) model with drift. Remove the constant and see what happens.</w:t>
       </w:r>
-      <w:bookmarkEnd w:id="96"/>
+      <w:bookmarkEnd w:id="101"/>
     </w:p>
     <w:p>
       <w:pPr>
@@ -5247,11 +7085,11 @@
       <w:pPr>
         <w:pStyle w:val="Heading3"/>
       </w:pPr>
-      <w:bookmarkStart w:id="97" w:name="d.-plot-forecasts-from-an-arima001-model-with-a-constant.-remove-the-ma-term-and-plot-again."/>
+      <w:bookmarkStart w:id="102" w:name="d.-plot-forecasts-from-an-arima001-model-with-a-constant.-remove-the-ma-term-and-plot-again."/>
       <w:r>
         <w:t xml:space="preserve">(d). Plot forecasts from an ARIMA(0,0,1) model with a constant. Remove the MA term and plot again.</w:t>
       </w:r>
-      <w:bookmarkEnd w:id="97"/>
+      <w:bookmarkEnd w:id="102"/>
     </w:p>
     <w:p>
       <w:pPr>
@@ -5268,11 +7106,11 @@
       <w:pPr>
         <w:pStyle w:val="Heading3"/>
       </w:pPr>
-      <w:bookmarkStart w:id="98" w:name="e.-plot-forecasts-from-an-arima021-model-with-no-constant."/>
+      <w:bookmarkStart w:id="103" w:name="e.-plot-forecasts-from-an-arima021-model-with-no-constant."/>
       <w:r>
         <w:t xml:space="preserve">(e). Plot forecasts from an ARIMA(0,2,1) model with no constant.</w:t>
       </w:r>
-      <w:bookmarkEnd w:id="98"/>
+      <w:bookmarkEnd w:id="103"/>
     </w:p>
     <w:p>
       <w:pPr>

</xml_diff>